<commit_message>
update consent template docx
</commit_message>
<xml_diff>
--- a/client/templates/nih-cc/template-v14-final.docx
+++ b/client/templates/nih-cc/template-v14-final.docx
@@ -23,7 +23,23 @@
           <w:sz w:val="32"/>
           <w:szCs w:val="24"/>
         </w:rPr>
-        <w:t xml:space="preserve">This document represents a computational draft generated using artificial intelligence.  It is provided as an initial draft and the contents require comprehensive human review, validation, and refinement by qualified research personnel. </w:t>
+        <w:t xml:space="preserve">This document represents a computational draft generated using artificial intelligence.  It is provided as an initial </w:t>
+      </w:r>
+      <w:proofErr w:type="gramStart"/>
+      <w:r>
+        <w:rPr>
+          <w:sz w:val="32"/>
+          <w:szCs w:val="24"/>
+        </w:rPr>
+        <w:t>draft</w:t>
+      </w:r>
+      <w:proofErr w:type="gramEnd"/>
+      <w:r>
+        <w:rPr>
+          <w:sz w:val="32"/>
+          <w:szCs w:val="24"/>
+        </w:rPr>
+        <w:t xml:space="preserve"> and the contents require comprehensive human review, validation, and refinement by qualified research personnel. </w:t>
       </w:r>
     </w:p>
     <w:p>
@@ -117,43 +133,127 @@
           <w:szCs w:val="24"/>
         </w:rPr>
         <w:lastRenderedPageBreak/>
-        <w:t>PRINCIPAL INVESTIGATOR: {{pi_name}}</w:t>
-      </w:r>
-    </w:p>
-    <w:p>
-      <w:pPr>
-        <w:jc w:val="left"/>
+        <w:t xml:space="preserve">PRINCIPAL </w:t>
+      </w:r>
+      <w:proofErr w:type="gramStart"/>
+      <w:r>
         <w:rPr>
           <w:b/>
           <w:color w:val="0070C0"/>
           <w:szCs w:val="24"/>
         </w:rPr>
-      </w:pPr>
+        <w:t>INVESTIGATOR: {{</w:t>
+      </w:r>
+      <w:proofErr w:type="spellStart"/>
+      <w:proofErr w:type="gramEnd"/>
       <w:r>
         <w:rPr>
           <w:b/>
           <w:color w:val="0070C0"/>
           <w:szCs w:val="24"/>
         </w:rPr>
-        <w:t>STUDY TITLE: {{study_title}}</w:t>
-      </w:r>
-    </w:p>
-    <w:p>
-      <w:pPr>
-        <w:jc w:val="left"/>
+        <w:t>pi_name</w:t>
+      </w:r>
+      <w:proofErr w:type="spellEnd"/>
+      <w:r>
         <w:rPr>
           <w:b/>
           <w:color w:val="0070C0"/>
           <w:szCs w:val="24"/>
         </w:rPr>
-      </w:pPr>
-      <w:r>
+        <w:t>}}</w:t>
+      </w:r>
+    </w:p>
+    <w:p>
+      <w:pPr>
+        <w:jc w:val="left"/>
         <w:rPr>
           <w:b/>
           <w:color w:val="0070C0"/>
           <w:szCs w:val="24"/>
         </w:rPr>
-        <w:t>STUDY SITE: {{study_site}}</w:t>
+      </w:pPr>
+      <w:r>
+        <w:rPr>
+          <w:b/>
+          <w:color w:val="0070C0"/>
+          <w:szCs w:val="24"/>
+        </w:rPr>
+        <w:t xml:space="preserve">STUDY </w:t>
+      </w:r>
+      <w:proofErr w:type="gramStart"/>
+      <w:r>
+        <w:rPr>
+          <w:b/>
+          <w:color w:val="0070C0"/>
+          <w:szCs w:val="24"/>
+        </w:rPr>
+        <w:t>TITLE: {{</w:t>
+      </w:r>
+      <w:proofErr w:type="spellStart"/>
+      <w:proofErr w:type="gramEnd"/>
+      <w:r>
+        <w:rPr>
+          <w:b/>
+          <w:color w:val="0070C0"/>
+          <w:szCs w:val="24"/>
+        </w:rPr>
+        <w:t>study_title</w:t>
+      </w:r>
+      <w:proofErr w:type="spellEnd"/>
+      <w:r>
+        <w:rPr>
+          <w:b/>
+          <w:color w:val="0070C0"/>
+          <w:szCs w:val="24"/>
+        </w:rPr>
+        <w:t>}}</w:t>
+      </w:r>
+    </w:p>
+    <w:p>
+      <w:pPr>
+        <w:jc w:val="left"/>
+        <w:rPr>
+          <w:b/>
+          <w:color w:val="0070C0"/>
+          <w:szCs w:val="24"/>
+        </w:rPr>
+      </w:pPr>
+      <w:r>
+        <w:rPr>
+          <w:b/>
+          <w:color w:val="0070C0"/>
+          <w:szCs w:val="24"/>
+        </w:rPr>
+        <w:t xml:space="preserve">STUDY </w:t>
+      </w:r>
+      <w:proofErr w:type="gramStart"/>
+      <w:r>
+        <w:rPr>
+          <w:b/>
+          <w:color w:val="0070C0"/>
+          <w:szCs w:val="24"/>
+        </w:rPr>
+        <w:t>SITE: {{</w:t>
+      </w:r>
+      <w:proofErr w:type="spellStart"/>
+      <w:proofErr w:type="gramEnd"/>
+      <w:r>
+        <w:rPr>
+          <w:b/>
+          <w:color w:val="0070C0"/>
+          <w:szCs w:val="24"/>
+        </w:rPr>
+        <w:t>study_site</w:t>
+      </w:r>
+      <w:proofErr w:type="spellEnd"/>
+      <w:r>
+        <w:rPr>
+          <w:b/>
+          <w:color w:val="0070C0"/>
+          <w:szCs w:val="24"/>
+        </w:rPr>
+        <w:t>}}</w:t>
       </w:r>
       <w:r>
         <w:rPr>
@@ -180,12 +280,21 @@
         </w:rPr>
       </w:pPr>
       <w:bookmarkStart w:id="0" w:name="_Hlk499618129"/>
-      <w:r>
-        <w:rPr>
-          <w:color w:val="0070C0"/>
-          <w:szCs w:val="24"/>
-        </w:rPr>
-        <w:t>Cohort: {{cohort}}</w:t>
+      <w:proofErr w:type="gramStart"/>
+      <w:r>
+        <w:rPr>
+          <w:color w:val="0070C0"/>
+          <w:szCs w:val="24"/>
+        </w:rPr>
+        <w:t>Cohort: {{</w:t>
+      </w:r>
+      <w:proofErr w:type="gramEnd"/>
+      <w:r>
+        <w:rPr>
+          <w:color w:val="0070C0"/>
+          <w:szCs w:val="24"/>
+        </w:rPr>
+        <w:t>cohort}}</w:t>
       </w:r>
       <w:bookmarkStart w:id="1" w:name="_Hlk1733306"/>
       <w:bookmarkEnd w:id="1"/>
@@ -204,7 +313,32 @@
           <w:color w:val="0070C0"/>
           <w:szCs w:val="24"/>
         </w:rPr>
-        <w:t>Consent Version: {{consent_version}}</w:t>
+        <w:t xml:space="preserve">Consent </w:t>
+      </w:r>
+      <w:proofErr w:type="gramStart"/>
+      <w:r>
+        <w:rPr>
+          <w:color w:val="0070C0"/>
+          <w:szCs w:val="24"/>
+        </w:rPr>
+        <w:t>Version: {{</w:t>
+      </w:r>
+      <w:proofErr w:type="spellStart"/>
+      <w:proofErr w:type="gramEnd"/>
+      <w:r>
+        <w:rPr>
+          <w:color w:val="0070C0"/>
+          <w:szCs w:val="24"/>
+        </w:rPr>
+        <w:t>consent_version</w:t>
+      </w:r>
+      <w:proofErr w:type="spellEnd"/>
+      <w:r>
+        <w:rPr>
+          <w:color w:val="0070C0"/>
+          <w:szCs w:val="24"/>
+        </w:rPr>
+        <w:t>}}</w:t>
       </w:r>
     </w:p>
     <w:bookmarkEnd w:id="0"/>
@@ -241,17 +375,69 @@
         </w:rPr>
         <w:t>= [</w:t>
       </w:r>
-      <w:r>
-        <w:rPr>
-          <w:szCs w:val="24"/>
-        </w:rPr>
-        <w:t>contact_name, contact_phone, contact_email</w:t>
-      </w:r>
-      <w:r>
-        <w:rPr>
-          <w:szCs w:val="24"/>
-        </w:rPr>
-        <w:t>].filter(Boolean).join(</w:t>
+      <w:proofErr w:type="spellStart"/>
+      <w:r>
+        <w:rPr>
+          <w:szCs w:val="24"/>
+        </w:rPr>
+        <w:t>contact_name</w:t>
+      </w:r>
+      <w:proofErr w:type="spellEnd"/>
+      <w:r>
+        <w:rPr>
+          <w:szCs w:val="24"/>
+        </w:rPr>
+        <w:t xml:space="preserve">, </w:t>
+      </w:r>
+      <w:proofErr w:type="spellStart"/>
+      <w:r>
+        <w:rPr>
+          <w:szCs w:val="24"/>
+        </w:rPr>
+        <w:t>contact_phone</w:t>
+      </w:r>
+      <w:proofErr w:type="spellEnd"/>
+      <w:r>
+        <w:rPr>
+          <w:szCs w:val="24"/>
+        </w:rPr>
+        <w:t xml:space="preserve">, </w:t>
+      </w:r>
+      <w:proofErr w:type="spellStart"/>
+      <w:r>
+        <w:rPr>
+          <w:szCs w:val="24"/>
+        </w:rPr>
+        <w:t>contact_email</w:t>
+      </w:r>
+      <w:proofErr w:type="spellEnd"/>
+      <w:proofErr w:type="gramStart"/>
+      <w:r>
+        <w:rPr>
+          <w:szCs w:val="24"/>
+        </w:rPr>
+        <w:t>].filter</w:t>
+      </w:r>
+      <w:proofErr w:type="gramEnd"/>
+      <w:r>
+        <w:rPr>
+          <w:szCs w:val="24"/>
+        </w:rPr>
+        <w:t>(Boolean</w:t>
+      </w:r>
+      <w:proofErr w:type="gramStart"/>
+      <w:r>
+        <w:rPr>
+          <w:szCs w:val="24"/>
+        </w:rPr>
+        <w:t>).join</w:t>
+      </w:r>
+      <w:proofErr w:type="gramEnd"/>
+      <w:r>
+        <w:rPr>
+          <w:szCs w:val="24"/>
+        </w:rPr>
+        <w:t>(</w:t>
       </w:r>
       <w:r>
         <w:rPr>
@@ -271,6 +457,7 @@
         </w:rPr>
         <w:t>"</w:t>
       </w:r>
+      <w:proofErr w:type="gramStart"/>
       <w:r>
         <w:rPr>
           <w:szCs w:val="24"/>
@@ -281,7 +468,14 @@
         <w:rPr>
           <w:szCs w:val="24"/>
         </w:rPr>
-        <w:t>}}</w:t>
+        <w:t>}</w:t>
+      </w:r>
+      <w:proofErr w:type="gramEnd"/>
+      <w:r>
+        <w:rPr>
+          <w:szCs w:val="24"/>
+        </w:rPr>
+        <w:t>}</w:t>
       </w:r>
     </w:p>
     <w:p>
@@ -327,7 +521,15 @@
               <w:jc w:val="left"/>
             </w:pPr>
             <w:r>
-              <w:t>{{key_info_why_asked}}</w:t>
+              <w:t>{{</w:t>
+            </w:r>
+            <w:proofErr w:type="spellStart"/>
+            <w:r>
+              <w:t>key_info_why_asked</w:t>
+            </w:r>
+            <w:proofErr w:type="spellEnd"/>
+            <w:r>
+              <w:t>}}</w:t>
             </w:r>
           </w:p>
           <w:p>
@@ -335,7 +537,15 @@
               <w:jc w:val="left"/>
             </w:pPr>
             <w:r>
-              <w:t>{{key_info_purpose}}</w:t>
+              <w:t>{{</w:t>
+            </w:r>
+            <w:proofErr w:type="spellStart"/>
+            <w:r>
+              <w:t>key_info_purpose</w:t>
+            </w:r>
+            <w:proofErr w:type="spellEnd"/>
+            <w:r>
+              <w:t>}}</w:t>
             </w:r>
           </w:p>
           <w:p>
@@ -343,7 +553,15 @@
               <w:jc w:val="left"/>
             </w:pPr>
             <w:r>
-              <w:t>{{key_info_fda_status}}</w:t>
+              <w:t>{{</w:t>
+            </w:r>
+            <w:proofErr w:type="spellStart"/>
+            <w:r>
+              <w:t>key_info_fda_status</w:t>
+            </w:r>
+            <w:proofErr w:type="spellEnd"/>
+            <w:r>
+              <w:t>}}</w:t>
             </w:r>
           </w:p>
           <w:p>
@@ -351,7 +569,15 @@
               <w:jc w:val="left"/>
             </w:pPr>
             <w:r>
-              <w:t>{{key_info_phase}}</w:t>
+              <w:t>{{</w:t>
+            </w:r>
+            <w:proofErr w:type="spellStart"/>
+            <w:r>
+              <w:t>key_info_phase</w:t>
+            </w:r>
+            <w:proofErr w:type="spellEnd"/>
+            <w:r>
+              <w:t>}}</w:t>
             </w:r>
           </w:p>
           <w:p>
@@ -359,7 +585,15 @@
               <w:jc w:val="left"/>
             </w:pPr>
             <w:r>
-              <w:t>{{key_info_phase_explanation}}</w:t>
+              <w:t>{{</w:t>
+            </w:r>
+            <w:proofErr w:type="spellStart"/>
+            <w:r>
+              <w:t>key_info_phase_explanation</w:t>
+            </w:r>
+            <w:proofErr w:type="spellEnd"/>
+            <w:r>
+              <w:t>}}</w:t>
             </w:r>
           </w:p>
           <w:p>
@@ -367,7 +601,15 @@
               <w:jc w:val="left"/>
             </w:pPr>
             <w:r>
-              <w:t>{{key_info_happenings}}</w:t>
+              <w:t>{{</w:t>
+            </w:r>
+            <w:proofErr w:type="spellStart"/>
+            <w:r>
+              <w:t>key_info_happenings</w:t>
+            </w:r>
+            <w:proofErr w:type="spellEnd"/>
+            <w:r>
+              <w:t>}}</w:t>
             </w:r>
           </w:p>
           <w:p>
@@ -375,7 +617,15 @@
               <w:jc w:val="left"/>
             </w:pPr>
             <w:r>
-              <w:t>{{key_info_benefits}}</w:t>
+              <w:t>{{</w:t>
+            </w:r>
+            <w:proofErr w:type="spellStart"/>
+            <w:r>
+              <w:t>key_info_benefits</w:t>
+            </w:r>
+            <w:proofErr w:type="spellEnd"/>
+            <w:r>
+              <w:t>}}</w:t>
             </w:r>
           </w:p>
           <w:p>
@@ -383,7 +633,15 @@
               <w:jc w:val="left"/>
             </w:pPr>
             <w:r>
-              <w:t>{{key_info_risks}}</w:t>
+              <w:t>{{</w:t>
+            </w:r>
+            <w:proofErr w:type="spellStart"/>
+            <w:r>
+              <w:t>key_info_risks</w:t>
+            </w:r>
+            <w:proofErr w:type="spellEnd"/>
+            <w:r>
+              <w:t>}}</w:t>
             </w:r>
           </w:p>
           <w:p>
@@ -391,7 +649,15 @@
               <w:jc w:val="left"/>
             </w:pPr>
             <w:r>
-              <w:t>{{key_info_alternatives}}</w:t>
+              <w:t>{{</w:t>
+            </w:r>
+            <w:proofErr w:type="spellStart"/>
+            <w:r>
+              <w:t>key_info_alternatives</w:t>
+            </w:r>
+            <w:proofErr w:type="spellEnd"/>
+            <w:r>
+              <w:t>}}</w:t>
             </w:r>
           </w:p>
           <w:p>
@@ -399,7 +665,15 @@
               <w:jc w:val="left"/>
             </w:pPr>
             <w:r>
-              <w:t>{{key_info_voluntariness}}</w:t>
+              <w:t>{{</w:t>
+            </w:r>
+            <w:proofErr w:type="spellStart"/>
+            <w:r>
+              <w:t>key_info_voluntariness</w:t>
+            </w:r>
+            <w:proofErr w:type="spellEnd"/>
+            <w:r>
+              <w:t>}}</w:t>
             </w:r>
           </w:p>
         </w:tc>
@@ -460,7 +734,21 @@
         <w:rPr>
           <w:szCs w:val="24"/>
         </w:rPr>
-        <w:t>{{IF parent_permission}}</w:t>
+        <w:t xml:space="preserve">{{IF </w:t>
+      </w:r>
+      <w:proofErr w:type="spellStart"/>
+      <w:r>
+        <w:rPr>
+          <w:szCs w:val="24"/>
+        </w:rPr>
+        <w:t>parent_permission</w:t>
+      </w:r>
+      <w:proofErr w:type="spellEnd"/>
+      <w:r>
+        <w:rPr>
+          <w:szCs w:val="24"/>
+        </w:rPr>
+        <w:t>}}</w:t>
       </w:r>
     </w:p>
     <w:p>
@@ -472,7 +760,23 @@
       </w:pPr>
       <w:r>
         <w:lastRenderedPageBreak/>
-        <w:t>If the individual being enrolled is a minor then the term "you" refers to "you and/or your child" throughout the remainder of this document.</w:t>
+        <w:t xml:space="preserve">If the individual being </w:t>
+      </w:r>
+      <w:proofErr w:type="gramStart"/>
+      <w:r>
+        <w:t>enrolled</w:t>
+      </w:r>
+      <w:proofErr w:type="gramEnd"/>
+      <w:r>
+        <w:t xml:space="preserve"> is a </w:t>
+      </w:r>
+      <w:proofErr w:type="gramStart"/>
+      <w:r>
+        <w:t>minor</w:t>
+      </w:r>
+      <w:proofErr w:type="gramEnd"/>
+      <w:r>
+        <w:t xml:space="preserve"> then the term "you" refers to "you and/or your child" throughout the remainder of this document.</w:t>
       </w:r>
     </w:p>
     <w:p>
@@ -498,7 +802,21 @@
         <w:rPr>
           <w:szCs w:val="24"/>
         </w:rPr>
-        <w:t>{{IF impaired_adults}}</w:t>
+        <w:t xml:space="preserve">{{IF </w:t>
+      </w:r>
+      <w:proofErr w:type="spellStart"/>
+      <w:r>
+        <w:rPr>
+          <w:szCs w:val="24"/>
+        </w:rPr>
+        <w:t>impaired_adults</w:t>
+      </w:r>
+      <w:proofErr w:type="spellEnd"/>
+      <w:r>
+        <w:rPr>
+          <w:szCs w:val="24"/>
+        </w:rPr>
+        <w:t>}}</w:t>
       </w:r>
     </w:p>
     <w:p>
@@ -510,7 +828,15 @@
         </w:rPr>
       </w:pPr>
       <w:r>
-        <w:t>If the individual being asked to participate in this research study is not able to give consent for themselves, you, as the Legally Authorized Representative, will be their decision-maker and you are being asked to give permission for this person to be in this study. For the remainder of this document, the term "you" refers to you as the decision-maker and/or the individual being asked to participate in this research.</w:t>
+        <w:t xml:space="preserve">If the individual being asked to participate in this research study </w:t>
+      </w:r>
+      <w:proofErr w:type="gramStart"/>
+      <w:r>
+        <w:t>is not able to</w:t>
+      </w:r>
+      <w:proofErr w:type="gramEnd"/>
+      <w:r>
+        <w:t xml:space="preserve"> give consent for themselves, you, as the Legally Authorized Representative, will be their decision-maker and you are being asked to give permission for this person to be in this study. For the remainder of this document, the term "you" refers to you as the decision-maker and/or the individual being asked to participate in this research.</w:t>
       </w:r>
     </w:p>
     <w:p>
@@ -689,7 +1015,21 @@
         <w:rPr>
           <w:szCs w:val="24"/>
         </w:rPr>
-        <w:t>The purpose of this research study is {{study_purpose}}</w:t>
+        <w:t>The purpose of this research study is {{</w:t>
+      </w:r>
+      <w:proofErr w:type="spellStart"/>
+      <w:r>
+        <w:rPr>
+          <w:szCs w:val="24"/>
+        </w:rPr>
+        <w:t>study_purpose</w:t>
+      </w:r>
+      <w:proofErr w:type="spellEnd"/>
+      <w:r>
+        <w:rPr>
+          <w:szCs w:val="24"/>
+        </w:rPr>
+        <w:t>}}</w:t>
       </w:r>
     </w:p>
     <w:p>
@@ -707,7 +1047,21 @@
         <w:rPr>
           <w:szCs w:val="24"/>
         </w:rPr>
-        <w:t>We are asking you to join this research study because you {{why_you_asked}}</w:t>
+        <w:t>We are asking you to join this research study because you {{</w:t>
+      </w:r>
+      <w:proofErr w:type="spellStart"/>
+      <w:r>
+        <w:rPr>
+          <w:szCs w:val="24"/>
+        </w:rPr>
+        <w:t>why_you_asked</w:t>
+      </w:r>
+      <w:proofErr w:type="spellEnd"/>
+      <w:r>
+        <w:rPr>
+          <w:szCs w:val="24"/>
+        </w:rPr>
+        <w:t>}}</w:t>
       </w:r>
     </w:p>
     <w:p>
@@ -723,7 +1077,21 @@
         <w:rPr>
           <w:szCs w:val="24"/>
         </w:rPr>
-        <w:t>{{IF is_investigational}}</w:t>
+        <w:t xml:space="preserve">{{IF </w:t>
+      </w:r>
+      <w:proofErr w:type="spellStart"/>
+      <w:r>
+        <w:rPr>
+          <w:szCs w:val="24"/>
+        </w:rPr>
+        <w:t>is_investigational</w:t>
+      </w:r>
+      <w:proofErr w:type="spellEnd"/>
+      <w:r>
+        <w:rPr>
+          <w:szCs w:val="24"/>
+        </w:rPr>
+        <w:t>}}</w:t>
       </w:r>
     </w:p>
     <w:p>
@@ -736,7 +1104,31 @@
         </w:rPr>
       </w:pPr>
       <w:r>
-        <w:t>{{investigational_drug_name}} is considered investigational, which means that it has not been approved by the U.S. Food and Drug Administration (FDA) to treat {{investigational_condition}}. However, the FDA has given us permission to use {{investigational_drug_name}} in this study.</w:t>
+        <w:t>{{</w:t>
+      </w:r>
+      <w:proofErr w:type="spellStart"/>
+      <w:r>
+        <w:t>investigational_drug_name</w:t>
+      </w:r>
+      <w:proofErr w:type="spellEnd"/>
+      <w:r>
+        <w:t>}} is considered investigational, which means that it has not been approved by the U.S. Food and Drug Administration (FDA) to treat {{</w:t>
+      </w:r>
+      <w:proofErr w:type="spellStart"/>
+      <w:r>
+        <w:t>investigational_condition</w:t>
+      </w:r>
+      <w:proofErr w:type="spellEnd"/>
+      <w:r>
+        <w:t>}}. However, the FDA has given us permission to use {{</w:t>
+      </w:r>
+      <w:proofErr w:type="spellStart"/>
+      <w:r>
+        <w:t>investigational_drug_name</w:t>
+      </w:r>
+      <w:proofErr w:type="spellEnd"/>
+      <w:r>
+        <w:t>}} in this study.</w:t>
       </w:r>
     </w:p>
     <w:p>
@@ -762,7 +1154,15 @@
         </w:rPr>
       </w:pPr>
       <w:r>
-        <w:t>{{IF is_fda_approved_off_label}}</w:t>
+        <w:t xml:space="preserve">{{IF </w:t>
+      </w:r>
+      <w:proofErr w:type="spellStart"/>
+      <w:r>
+        <w:t>is_fda_approved_off_label</w:t>
+      </w:r>
+      <w:proofErr w:type="spellEnd"/>
+      <w:r>
+        <w:t>}}</w:t>
       </w:r>
     </w:p>
     <w:p>
@@ -775,7 +1175,31 @@
         </w:rPr>
       </w:pPr>
       <w:r>
-        <w:t>The use of {{investigational_drug_name}} is approved to treat {{fda_approved_indication}}. We are testing it in this research study to see {{research_testing_reason}}</w:t>
+        <w:t>The use of {{</w:t>
+      </w:r>
+      <w:proofErr w:type="spellStart"/>
+      <w:r>
+        <w:t>investigational_drug_name</w:t>
+      </w:r>
+      <w:proofErr w:type="spellEnd"/>
+      <w:r>
+        <w:t>}} is approved to treat {{</w:t>
+      </w:r>
+      <w:proofErr w:type="spellStart"/>
+      <w:r>
+        <w:t>fda_approved_indication</w:t>
+      </w:r>
+      <w:proofErr w:type="spellEnd"/>
+      <w:r>
+        <w:t>}}. We are testing it in this research study to see {{</w:t>
+      </w:r>
+      <w:proofErr w:type="spellStart"/>
+      <w:r>
+        <w:t>research_testing_reason</w:t>
+      </w:r>
+      <w:proofErr w:type="spellEnd"/>
+      <w:r>
+        <w:t>}}</w:t>
       </w:r>
     </w:p>
     <w:p>
@@ -814,7 +1238,23 @@
           <w:bCs/>
           <w:szCs w:val="24"/>
         </w:rPr>
-        <w:t>{{study_procedures}}</w:t>
+        <w:t>{{</w:t>
+      </w:r>
+      <w:proofErr w:type="spellStart"/>
+      <w:r>
+        <w:rPr>
+          <w:bCs/>
+          <w:szCs w:val="24"/>
+        </w:rPr>
+        <w:t>study_procedures</w:t>
+      </w:r>
+      <w:proofErr w:type="spellEnd"/>
+      <w:r>
+        <w:rPr>
+          <w:bCs/>
+          <w:szCs w:val="24"/>
+        </w:rPr>
+        <w:t>}}</w:t>
       </w:r>
     </w:p>
     <w:p>
@@ -854,7 +1294,23 @@
           <w:bCs/>
           <w:szCs w:val="24"/>
         </w:rPr>
-        <w:t>If you agree to take part in this study, your involvement is expected to last {{study_duration}}.</w:t>
+        <w:t>If you agree to take part in this study, your involvement is expected to last {{</w:t>
+      </w:r>
+      <w:proofErr w:type="spellStart"/>
+      <w:r>
+        <w:rPr>
+          <w:bCs/>
+          <w:szCs w:val="24"/>
+        </w:rPr>
+        <w:t>study_duration</w:t>
+      </w:r>
+      <w:proofErr w:type="spellEnd"/>
+      <w:r>
+        <w:rPr>
+          <w:bCs/>
+          <w:szCs w:val="24"/>
+        </w:rPr>
+        <w:t>}}.</w:t>
       </w:r>
     </w:p>
     <w:p>
@@ -877,29 +1333,59 @@
         <w:rPr>
           <w:szCs w:val="24"/>
         </w:rPr>
-        <w:t>We plan to have approximately {{accrual_ceiling}} people participate in this study at the NIH.</w:t>
-      </w:r>
-    </w:p>
-    <w:p>
-      <w:pPr>
-        <w:jc w:val="left"/>
-        <w:rPr>
-          <w:szCs w:val="24"/>
-        </w:rPr>
-      </w:pPr>
-      <w:r>
-        <w:t>{{IF multisite_count}}</w:t>
-      </w:r>
-    </w:p>
-    <w:p>
-      <w:pPr>
-        <w:jc w:val="left"/>
-        <w:rPr>
-          <w:szCs w:val="24"/>
-        </w:rPr>
-      </w:pPr>
-      <w:r>
-        <w:t>Up to {{multisite_count}} people might also participate at other study sites.</w:t>
+        <w:t>We plan to have approximately {{</w:t>
+      </w:r>
+      <w:proofErr w:type="spellStart"/>
+      <w:r>
+        <w:rPr>
+          <w:szCs w:val="24"/>
+        </w:rPr>
+        <w:t>accrual_ceiling</w:t>
+      </w:r>
+      <w:proofErr w:type="spellEnd"/>
+      <w:r>
+        <w:rPr>
+          <w:szCs w:val="24"/>
+        </w:rPr>
+        <w:t>}} people participate in this study at the NIH.</w:t>
+      </w:r>
+    </w:p>
+    <w:p>
+      <w:pPr>
+        <w:jc w:val="left"/>
+        <w:rPr>
+          <w:szCs w:val="24"/>
+        </w:rPr>
+      </w:pPr>
+      <w:r>
+        <w:t xml:space="preserve">{{IF </w:t>
+      </w:r>
+      <w:proofErr w:type="spellStart"/>
+      <w:r>
+        <w:t>multisite_count</w:t>
+      </w:r>
+      <w:proofErr w:type="spellEnd"/>
+      <w:r>
+        <w:t>}}</w:t>
+      </w:r>
+    </w:p>
+    <w:p>
+      <w:pPr>
+        <w:jc w:val="left"/>
+        <w:rPr>
+          <w:szCs w:val="24"/>
+        </w:rPr>
+      </w:pPr>
+      <w:r>
+        <w:t>Up to {{</w:t>
+      </w:r>
+      <w:proofErr w:type="spellStart"/>
+      <w:r>
+        <w:t>multisite_count</w:t>
+      </w:r>
+      <w:proofErr w:type="spellEnd"/>
+      <w:r>
+        <w:t>}} people might also participate at other study sites.</w:t>
       </w:r>
     </w:p>
     <w:p>
@@ -945,7 +1431,21 @@
         <w:rPr>
           <w:szCs w:val="24"/>
         </w:rPr>
-        <w:t>{{risks_intro}}</w:t>
+        <w:t>{{</w:t>
+      </w:r>
+      <w:proofErr w:type="spellStart"/>
+      <w:r>
+        <w:rPr>
+          <w:szCs w:val="24"/>
+        </w:rPr>
+        <w:t>risks_intro</w:t>
+      </w:r>
+      <w:proofErr w:type="spellEnd"/>
+      <w:r>
+        <w:rPr>
+          <w:szCs w:val="24"/>
+        </w:rPr>
+        <w:t>}}</w:t>
       </w:r>
     </w:p>
     <w:p>
@@ -957,7 +1457,15 @@
         </w:rPr>
       </w:pPr>
       <w:r>
-        <w:t>{{FOR drug IN drug_risks}}</w:t>
+        <w:t xml:space="preserve">{{FOR drug IN </w:t>
+      </w:r>
+      <w:proofErr w:type="spellStart"/>
+      <w:r>
+        <w:t>drug_risks</w:t>
+      </w:r>
+      <w:proofErr w:type="spellEnd"/>
+      <w:r>
+        <w:t>}}</w:t>
       </w:r>
     </w:p>
     <w:p>
@@ -975,7 +1483,32 @@
           <w:b/>
           <w:bCs/>
         </w:rPr>
-        <w:t>Possible Side Effects of {{$drug.drug_name}}</w:t>
+        <w:t>Possible Side Effects of {{$</w:t>
+      </w:r>
+      <w:proofErr w:type="spellStart"/>
+      <w:proofErr w:type="gramStart"/>
+      <w:r>
+        <w:rPr>
+          <w:b/>
+          <w:bCs/>
+        </w:rPr>
+        <w:t>drug.drug</w:t>
+      </w:r>
+      <w:proofErr w:type="gramEnd"/>
+      <w:r>
+        <w:rPr>
+          <w:b/>
+          <w:bCs/>
+        </w:rPr>
+        <w:t>_name</w:t>
+      </w:r>
+      <w:proofErr w:type="spellEnd"/>
+      <w:r>
+        <w:rPr>
+          <w:b/>
+          <w:bCs/>
+        </w:rPr>
+        <w:t>}}</w:t>
       </w:r>
     </w:p>
     <w:tbl>
@@ -1019,7 +1552,20 @@
               </w:rPr>
             </w:pPr>
             <w:r>
-              <w:t>{{$drug.common_definition}}</w:t>
+              <w:t>{{$</w:t>
+            </w:r>
+            <w:proofErr w:type="spellStart"/>
+            <w:proofErr w:type="gramStart"/>
+            <w:r>
+              <w:t>drug.common</w:t>
+            </w:r>
+            <w:proofErr w:type="gramEnd"/>
+            <w:r>
+              <w:t>_definition</w:t>
+            </w:r>
+            <w:proofErr w:type="spellEnd"/>
+            <w:r>
+              <w:t>}}</w:t>
             </w:r>
           </w:p>
         </w:tc>
@@ -1038,7 +1584,20 @@
               </w:rPr>
             </w:pPr>
             <w:r>
-              <w:t>{{FOR risk IN $drug.common_risks}}</w:t>
+              <w:t>{{FOR risk IN $</w:t>
+            </w:r>
+            <w:proofErr w:type="spellStart"/>
+            <w:proofErr w:type="gramStart"/>
+            <w:r>
+              <w:t>drug.common</w:t>
+            </w:r>
+            <w:proofErr w:type="gramEnd"/>
+            <w:r>
+              <w:t>_risks</w:t>
+            </w:r>
+            <w:proofErr w:type="spellEnd"/>
+            <w:r>
+              <w:t>}}</w:t>
             </w:r>
           </w:p>
           <w:p>
@@ -1120,7 +1679,20 @@
               </w:rPr>
             </w:pPr>
             <w:r>
-              <w:t>{{$drug.occasional_definition}}</w:t>
+              <w:t>{{$</w:t>
+            </w:r>
+            <w:proofErr w:type="spellStart"/>
+            <w:proofErr w:type="gramStart"/>
+            <w:r>
+              <w:t>drug.occasional</w:t>
+            </w:r>
+            <w:proofErr w:type="gramEnd"/>
+            <w:r>
+              <w:t>_definition</w:t>
+            </w:r>
+            <w:proofErr w:type="spellEnd"/>
+            <w:r>
+              <w:t>}}</w:t>
             </w:r>
           </w:p>
         </w:tc>
@@ -1139,7 +1711,20 @@
               </w:rPr>
             </w:pPr>
             <w:r>
-              <w:t>{{FOR risk IN $drug.occasional_risks}}</w:t>
+              <w:t>{{FOR risk IN $</w:t>
+            </w:r>
+            <w:proofErr w:type="spellStart"/>
+            <w:proofErr w:type="gramStart"/>
+            <w:r>
+              <w:t>drug.occasional</w:t>
+            </w:r>
+            <w:proofErr w:type="gramEnd"/>
+            <w:r>
+              <w:t>_risks</w:t>
+            </w:r>
+            <w:proofErr w:type="spellEnd"/>
+            <w:r>
+              <w:t>}}</w:t>
             </w:r>
           </w:p>
           <w:p>
@@ -1221,7 +1806,20 @@
               </w:rPr>
             </w:pPr>
             <w:r>
-              <w:t>{{$drug.rare_definition}}</w:t>
+              <w:t>{{$</w:t>
+            </w:r>
+            <w:proofErr w:type="spellStart"/>
+            <w:proofErr w:type="gramStart"/>
+            <w:r>
+              <w:t>drug.rare</w:t>
+            </w:r>
+            <w:proofErr w:type="gramEnd"/>
+            <w:r>
+              <w:t>_definition</w:t>
+            </w:r>
+            <w:proofErr w:type="spellEnd"/>
+            <w:r>
+              <w:t>}}</w:t>
             </w:r>
           </w:p>
         </w:tc>
@@ -1240,7 +1838,20 @@
               </w:rPr>
             </w:pPr>
             <w:r>
-              <w:t>{{FOR risk IN $drug.rare_risks}}</w:t>
+              <w:t>{{FOR risk IN $</w:t>
+            </w:r>
+            <w:proofErr w:type="spellStart"/>
+            <w:proofErr w:type="gramStart"/>
+            <w:r>
+              <w:t>drug.rare</w:t>
+            </w:r>
+            <w:proofErr w:type="gramEnd"/>
+            <w:r>
+              <w:t>_risks</w:t>
+            </w:r>
+            <w:proofErr w:type="spellEnd"/>
+            <w:r>
+              <w:t>}}</w:t>
             </w:r>
           </w:p>
           <w:p>
@@ -1318,7 +1929,15 @@
         </w:rPr>
       </w:pPr>
       <w:r>
-        <w:t>{{FOR proc IN procedure_risks}}</w:t>
+        <w:t xml:space="preserve">{{FOR proc IN </w:t>
+      </w:r>
+      <w:proofErr w:type="spellStart"/>
+      <w:r>
+        <w:t>procedure_risks</w:t>
+      </w:r>
+      <w:proofErr w:type="spellEnd"/>
+      <w:r>
+        <w:t>}}</w:t>
       </w:r>
     </w:p>
     <w:p>
@@ -1351,7 +1970,15 @@
         </w:rPr>
       </w:pPr>
       <w:r>
-        <w:t>{{IF pregnancy_risks}}</w:t>
+        <w:t xml:space="preserve">{{IF </w:t>
+      </w:r>
+      <w:proofErr w:type="spellStart"/>
+      <w:r>
+        <w:t>pregnancy_risks</w:t>
+      </w:r>
+      <w:proofErr w:type="spellEnd"/>
+      <w:r>
+        <w:t>}}</w:t>
       </w:r>
     </w:p>
     <w:p>
@@ -1373,7 +2000,21 @@
         <w:rPr>
           <w:szCs w:val="24"/>
         </w:rPr>
-        <w:t>{{pregnancy_risks}}</w:t>
+        <w:t>{{</w:t>
+      </w:r>
+      <w:proofErr w:type="spellStart"/>
+      <w:r>
+        <w:rPr>
+          <w:szCs w:val="24"/>
+        </w:rPr>
+        <w:t>pregnancy_risks</w:t>
+      </w:r>
+      <w:proofErr w:type="spellEnd"/>
+      <w:r>
+        <w:rPr>
+          <w:szCs w:val="24"/>
+        </w:rPr>
+        <w:t>}}</w:t>
       </w:r>
     </w:p>
     <w:p>
@@ -1400,9 +2041,11 @@
         </w:rPr>
         <w:t xml:space="preserve">{{IF </w:t>
       </w:r>
+      <w:proofErr w:type="spellStart"/>
       <w:r>
         <w:t>radiation_risks</w:t>
       </w:r>
+      <w:proofErr w:type="spellEnd"/>
       <w:r>
         <w:t>}}</w:t>
       </w:r>
@@ -1422,7 +2065,15 @@
         <w:jc w:val="left"/>
       </w:pPr>
       <w:r>
-        <w:t>{{radiation_risks}}</w:t>
+        <w:t>{{</w:t>
+      </w:r>
+      <w:proofErr w:type="spellStart"/>
+      <w:r>
+        <w:t>radiation_risks</w:t>
+      </w:r>
+      <w:proofErr w:type="spellEnd"/>
+      <w:r>
+        <w:t>}}</w:t>
       </w:r>
     </w:p>
     <w:p>
@@ -1459,18 +2110,42 @@
           <w:color w:val="0070C0"/>
           <w:szCs w:val="24"/>
         </w:rPr>
-        <w:t>{{IF has_potential_benefits}}</w:t>
-      </w:r>
-    </w:p>
-    <w:p>
-      <w:pPr>
-        <w:jc w:val="left"/>
-        <w:rPr>
-          <w:szCs w:val="24"/>
-        </w:rPr>
-      </w:pPr>
-      <w:r>
-        <w:t>You might not benefit from being in this study. However, the potential benefit to you might be {{benefits_description}}.</w:t>
+        <w:t xml:space="preserve">{{IF </w:t>
+      </w:r>
+      <w:proofErr w:type="spellStart"/>
+      <w:r>
+        <w:rPr>
+          <w:color w:val="0070C0"/>
+          <w:szCs w:val="24"/>
+        </w:rPr>
+        <w:t>has_potential_benefits</w:t>
+      </w:r>
+      <w:proofErr w:type="spellEnd"/>
+      <w:r>
+        <w:rPr>
+          <w:color w:val="0070C0"/>
+          <w:szCs w:val="24"/>
+        </w:rPr>
+        <w:t>}}</w:t>
+      </w:r>
+    </w:p>
+    <w:p>
+      <w:pPr>
+        <w:jc w:val="left"/>
+        <w:rPr>
+          <w:szCs w:val="24"/>
+        </w:rPr>
+      </w:pPr>
+      <w:r>
+        <w:t>You might not benefit from being in this study. However, the potential benefit to you might be {{</w:t>
+      </w:r>
+      <w:proofErr w:type="spellStart"/>
+      <w:r>
+        <w:t>benefits_description</w:t>
+      </w:r>
+      <w:proofErr w:type="spellEnd"/>
+      <w:r>
+        <w:t>}}</w:t>
       </w:r>
     </w:p>
     <w:p>
@@ -1492,7 +2167,15 @@
         </w:rPr>
       </w:pPr>
       <w:r>
-        <w:t>{{IF no_potential_benefits}}</w:t>
+        <w:t xml:space="preserve">{{IF </w:t>
+      </w:r>
+      <w:proofErr w:type="spellStart"/>
+      <w:r>
+        <w:t>no_potential_benefits</w:t>
+      </w:r>
+      <w:proofErr w:type="spellEnd"/>
+      <w:r>
+        <w:t>}}</w:t>
       </w:r>
     </w:p>
     <w:p>
@@ -1543,7 +2226,21 @@
         <w:rPr>
           <w:szCs w:val="24"/>
         </w:rPr>
-        <w:t>In the future, other people might benefit from this study because {{benefits_others_reason}}.</w:t>
+        <w:t>In the future, other people might benefit from this study because {{</w:t>
+      </w:r>
+      <w:proofErr w:type="spellStart"/>
+      <w:r>
+        <w:rPr>
+          <w:szCs w:val="24"/>
+        </w:rPr>
+        <w:t>benefits_others_reason</w:t>
+      </w:r>
+      <w:proofErr w:type="spellEnd"/>
+      <w:r>
+        <w:rPr>
+          <w:szCs w:val="24"/>
+        </w:rPr>
+        <w:t>}}.</w:t>
       </w:r>
     </w:p>
     <w:p>
@@ -1578,7 +2275,21 @@
         <w:rPr>
           <w:szCs w:val="24"/>
         </w:rPr>
-        <w:t>Before you decide whether or not to be in this study, we will discuss other options that are available to you. Instead of being in this study, you could:</w:t>
+        <w:t xml:space="preserve">Before you decide </w:t>
+      </w:r>
+      <w:proofErr w:type="gramStart"/>
+      <w:r>
+        <w:rPr>
+          <w:szCs w:val="24"/>
+        </w:rPr>
+        <w:t>whether or not</w:t>
+      </w:r>
+      <w:proofErr w:type="gramEnd"/>
+      <w:r>
+        <w:rPr>
+          <w:szCs w:val="24"/>
+        </w:rPr>
+        <w:t xml:space="preserve"> to be in this study, we will discuss other options that are available to you. Instead of being in this study, you could:</w:t>
       </w:r>
     </w:p>
     <w:p>
@@ -1590,7 +2301,15 @@
         </w:rPr>
       </w:pPr>
       <w:r>
-        <w:t>{{FOR alt IN alternatives_list}}</w:t>
+        <w:t xml:space="preserve">{{FOR alt IN </w:t>
+      </w:r>
+      <w:proofErr w:type="spellStart"/>
+      <w:r>
+        <w:t>alternatives_list</w:t>
+      </w:r>
+      <w:proofErr w:type="spellEnd"/>
+      <w:r>
+        <w:t>}}</w:t>
       </w:r>
     </w:p>
     <w:p>
@@ -1631,7 +2350,15 @@
         </w:rPr>
       </w:pPr>
       <w:r>
-        <w:t>{{IF alternatives_advice}}</w:t>
+        <w:t xml:space="preserve">{{IF </w:t>
+      </w:r>
+      <w:proofErr w:type="spellStart"/>
+      <w:r>
+        <w:t>alternatives_advice</w:t>
+      </w:r>
+      <w:proofErr w:type="spellEnd"/>
+      <w:r>
+        <w:t>}}</w:t>
       </w:r>
     </w:p>
     <w:p>
@@ -1643,7 +2370,15 @@
         </w:rPr>
       </w:pPr>
       <w:r>
-        <w:t>{{alternatives_advice}}</w:t>
+        <w:t>{{</w:t>
+      </w:r>
+      <w:proofErr w:type="spellStart"/>
+      <w:r>
+        <w:t>alternatives_advice</w:t>
+      </w:r>
+      <w:proofErr w:type="spellEnd"/>
+      <w:r>
+        <w:t>}}</w:t>
       </w:r>
     </w:p>
     <w:p>
@@ -1724,7 +2459,15 @@
         <w:jc w:val="left"/>
       </w:pPr>
       <w:r>
-        <w:t>{{return_of_results}}</w:t>
+        <w:t>{{</w:t>
+      </w:r>
+      <w:proofErr w:type="spellStart"/>
+      <w:r>
+        <w:t>return_of_results</w:t>
+      </w:r>
+      <w:proofErr w:type="spellEnd"/>
+      <w:r>
+        <w:t>}}</w:t>
       </w:r>
     </w:p>
     <w:p>
@@ -1746,7 +2489,15 @@
         <w:jc w:val="left"/>
       </w:pPr>
       <w:r>
-        <w:t>{{early_withdrawal}}</w:t>
+        <w:t>{{</w:t>
+      </w:r>
+      <w:proofErr w:type="spellStart"/>
+      <w:r>
+        <w:t>early_withdrawal</w:t>
+      </w:r>
+      <w:proofErr w:type="spellEnd"/>
+      <w:r>
+        <w:t>}}</w:t>
       </w:r>
     </w:p>
     <w:p>
@@ -1794,7 +2545,35 @@
         <w:rPr>
           <w:color w:val="0070C0"/>
         </w:rPr>
-        <w:t>As part of this study, we are obtaining specimens and data from you. We plan to store and use these specimens and data for studies other than the one described in this consent form that are going on right now, as well as studies that may be conducted in the future. The specimens and data will be kept in a way that we will still know that they came from you (i.e., they will be identifiable to us). If we use your identifiable specimens or data for future research, our study will be reviewed and approved by an Institutional Review Board who will make sure that we are protecting your confidentiality. These future studies might help us better understand {{disease_condition}} or other diseases or conditions. This could include studies to develop other research tests, treatments, drugs, or devices, that may lead to the development of a commercial product by the NIH and/or its research or commercial partners. There are no plans to provide financial compensation to you if this happens. Also, it is unlikely that we will learn anything from these studies that may directly benefit you.</w:t>
+        <w:t>As part of this study, we are obtaining specimens and data from you. We plan to store and use these specimens and data for studies other than the one described in this consent form that are going on right now, as well as studies that may be conducted in the future. The specimens and data will be kept in a way that we will still know that they came from you (i.e., they will be identifiable to us). If we use your identifiable specimens or data for future research, our study will be reviewed and approved by an Institutional Review Board who will make sure that we are protecting your confidentiality. These future studies might help us better understand {{</w:t>
+      </w:r>
+      <w:proofErr w:type="spellStart"/>
+      <w:r>
+        <w:rPr>
+          <w:color w:val="0070C0"/>
+        </w:rPr>
+        <w:t>disease_condition</w:t>
+      </w:r>
+      <w:proofErr w:type="spellEnd"/>
+      <w:r>
+        <w:rPr>
+          <w:color w:val="0070C0"/>
+        </w:rPr>
+        <w:t xml:space="preserve">}} or other diseases or conditions. This could include studies to develop other research tests, treatments, drugs, or devices, that may lead to the development of a commercial product by the NIH and/or its research or commercial partners. There are no plans to provide financial compensation </w:t>
+      </w:r>
+      <w:proofErr w:type="gramStart"/>
+      <w:r>
+        <w:rPr>
+          <w:color w:val="0070C0"/>
+        </w:rPr>
+        <w:t>to</w:t>
+      </w:r>
+      <w:proofErr w:type="gramEnd"/>
+      <w:r>
+        <w:rPr>
+          <w:color w:val="0070C0"/>
+        </w:rPr>
+        <w:t xml:space="preserve"> you if this happens. Also, it is unlikely that we will learn anything from these studies that may directly benefit you.</w:t>
       </w:r>
     </w:p>
     <w:p>
@@ -1892,8 +2671,17 @@
           <w:color w:val="0070C0"/>
           <w:szCs w:val="24"/>
         </w:rPr>
-        <w:t>_____ Yes</w:t>
-      </w:r>
+        <w:t xml:space="preserve">_____ </w:t>
+      </w:r>
+      <w:proofErr w:type="gramStart"/>
+      <w:r>
+        <w:rPr>
+          <w:color w:val="0070C0"/>
+          <w:szCs w:val="24"/>
+        </w:rPr>
+        <w:t>Yes</w:t>
+      </w:r>
+      <w:proofErr w:type="gramEnd"/>
       <w:r>
         <w:rPr>
           <w:color w:val="0070C0"/>
@@ -1924,12 +2712,14 @@
       <w:r>
         <w:tab/>
       </w:r>
+      <w:proofErr w:type="spellStart"/>
       <w:r>
         <w:rPr>
           <w:color w:val="0070C0"/>
         </w:rPr>
         <w:t>Initial</w:t>
       </w:r>
+      <w:proofErr w:type="spellEnd"/>
     </w:p>
     <w:p>
       <w:pPr>
@@ -1958,7 +2748,21 @@
         <w:rPr>
           <w:color w:val="2E74B5" w:themeColor="accent1" w:themeShade="BF"/>
         </w:rPr>
-        <w:t>We may share your specimens and data with other researchers. The other researchers may be doing studies in similar areas to this study or in other unrelated areas. These researchers may be at NIH, other research centers and institutions, or at commercial entities.</w:t>
+        <w:t xml:space="preserve">We may share your specimens and data with other researchers. </w:t>
+      </w:r>
+      <w:proofErr w:type="gramStart"/>
+      <w:r>
+        <w:rPr>
+          <w:color w:val="2E74B5" w:themeColor="accent1" w:themeShade="BF"/>
+        </w:rPr>
+        <w:t>The other</w:t>
+      </w:r>
+      <w:proofErr w:type="gramEnd"/>
+      <w:r>
+        <w:rPr>
+          <w:color w:val="2E74B5" w:themeColor="accent1" w:themeShade="BF"/>
+        </w:rPr>
+        <w:t xml:space="preserve"> researchers may be doing studies in similar areas to this study or in other unrelated areas. These researchers may be at NIH, other research centers and institutions, or at commercial entities.</w:t>
       </w:r>
     </w:p>
     <w:p>
@@ -1976,7 +2780,35 @@
           <w:color w:val="2E74B5" w:themeColor="accent1" w:themeShade="BF"/>
         </w:rPr>
         <w:lastRenderedPageBreak/>
-        <w:t>One way that we may share your data is by putting it into a large database called a repository, which is a way to make it widely available to the research community. If we do place your data in a repository, it will be labeled with a code, (not with your name or other information that could be used to easily identify you). Even though it will only be labeled with a code, some types of data, in particular data about your genes (called genetic or genomic data), can be used to figure out who you are, although this is difficult to do, and we think it is unlikely to happen.</w:t>
+        <w:t xml:space="preserve">One way that we may share your data is by putting it into a large database called a repository, which is a way to make it widely available to the research community. If we do place your data in a repository, it will be labeled with a </w:t>
+      </w:r>
+      <w:proofErr w:type="gramStart"/>
+      <w:r>
+        <w:rPr>
+          <w:color w:val="2E74B5" w:themeColor="accent1" w:themeShade="BF"/>
+        </w:rPr>
+        <w:t>code, (</w:t>
+      </w:r>
+      <w:proofErr w:type="gramEnd"/>
+      <w:r>
+        <w:rPr>
+          <w:color w:val="2E74B5" w:themeColor="accent1" w:themeShade="BF"/>
+        </w:rPr>
+        <w:t>not with your name or other information that could be used to easily identify you). Even though it will only be labeled with a code, some types of data</w:t>
+      </w:r>
+      <w:proofErr w:type="gramStart"/>
+      <w:r>
+        <w:rPr>
+          <w:color w:val="2E74B5" w:themeColor="accent1" w:themeShade="BF"/>
+        </w:rPr>
+        <w:t>, in</w:t>
+      </w:r>
+      <w:proofErr w:type="gramEnd"/>
+      <w:r>
+        <w:rPr>
+          <w:color w:val="2E74B5" w:themeColor="accent1" w:themeShade="BF"/>
+        </w:rPr>
+        <w:t xml:space="preserve"> particular data about your genes (called genetic or genomic data), can be used to figure out who you are, although this is difficult to do, and we think it is unlikely to happen.</w:t>
       </w:r>
     </w:p>
     <w:p>
@@ -1996,35 +2828,27 @@
           <w:iCs w:val="0"/>
           <w:color w:val="0070C0"/>
         </w:rPr>
-        <w:t>{{IF is_open_repository}}</w:t>
-      </w:r>
-    </w:p>
-    <w:p>
-      <w:pPr>
-        <w:jc w:val="left"/>
+        <w:t xml:space="preserve">{{IF </w:t>
+      </w:r>
+      <w:proofErr w:type="spellStart"/>
+      <w:r>
         <w:rPr>
           <w:rStyle w:val="Emphasis"/>
           <w:i w:val="0"/>
           <w:iCs w:val="0"/>
           <w:color w:val="0070C0"/>
         </w:rPr>
-      </w:pPr>
-      <w:r>
-        <w:t>The data in the repository will be widely available to anyone who wants it.</w:t>
-      </w:r>
-    </w:p>
-    <w:p>
-      <w:pPr>
-        <w:jc w:val="left"/>
+        <w:t>is_open_repository</w:t>
+      </w:r>
+      <w:proofErr w:type="spellEnd"/>
+      <w:r>
         <w:rPr>
           <w:rStyle w:val="Emphasis"/>
           <w:i w:val="0"/>
           <w:iCs w:val="0"/>
           <w:color w:val="0070C0"/>
         </w:rPr>
-      </w:pPr>
-      <w:r>
-        <w:t>{{END-IF}}</w:t>
+        <w:t>}}</w:t>
       </w:r>
     </w:p>
     <w:p>
@@ -2038,7 +2862,7 @@
         </w:rPr>
       </w:pPr>
       <w:r>
-        <w:t>{{IF is_closed_repository}}</w:t>
+        <w:t>The data in the repository will be widely available to anyone who wants it.</w:t>
       </w:r>
     </w:p>
     <w:p>
@@ -2052,7 +2876,7 @@
         </w:rPr>
       </w:pPr>
       <w:r>
-        <w:t>The data in the repository will only be available to qualified researchers. These researchers must receive permission before they are allowed to access the data. Before receiving the data, the researchers must promise that they will not try to figure out the identity of the research participants.</w:t>
+        <w:t>{{END-IF}}</w:t>
       </w:r>
     </w:p>
     <w:p>
@@ -2066,238 +2890,19 @@
         </w:rPr>
       </w:pPr>
       <w:r>
-        <w:t>{{END-IF}}</w:t>
-      </w:r>
-    </w:p>
-    <w:p>
-      <w:pPr>
-        <w:jc w:val="left"/>
-        <w:rPr>
-          <w:color w:val="0070C0"/>
-          <w:szCs w:val="24"/>
-        </w:rPr>
-      </w:pPr>
-    </w:p>
-    <w:p>
-      <w:pPr>
-        <w:ind w:right="180"/>
-        <w:jc w:val="left"/>
-        <w:rPr>
-          <w:color w:val="0070C0"/>
-          <w:szCs w:val="24"/>
-        </w:rPr>
-      </w:pPr>
-      <w:r>
-        <w:rPr>
-          <w:color w:val="0070C0"/>
-          <w:szCs w:val="24"/>
-        </w:rPr>
-        <w:t>If we do share your specimens or data, we will know that the specimens and data came from you. However, the other researchers will not know that they came from you (i.e., they will be de-identified).</w:t>
-      </w:r>
-    </w:p>
-    <w:p>
-      <w:pPr>
-        <w:ind w:right="180"/>
-        <w:jc w:val="left"/>
-        <w:rPr>
-          <w:color w:val="0070C0"/>
-        </w:rPr>
-      </w:pPr>
-      <w:r>
-        <w:rPr>
-          <w:color w:val="0070C0"/>
-        </w:rPr>
-        <w:t xml:space="preserve">I give permission for my </w:t>
-      </w:r>
-      <w:r>
-        <w:rPr>
-          <w:b/>
-          <w:bCs/>
-          <w:color w:val="0070C0"/>
-        </w:rPr>
-        <w:t>de-identified</w:t>
-      </w:r>
-      <w:r>
-        <w:rPr>
-          <w:color w:val="0070C0"/>
-        </w:rPr>
-        <w:t xml:space="preserve"> specimens and data to be shared with and used by other researchers for future studies.</w:t>
-      </w:r>
-    </w:p>
-    <w:p>
-      <w:pPr>
-        <w:spacing w:before="0"/>
-        <w:ind w:right="187"/>
-        <w:jc w:val="left"/>
-        <w:rPr>
-          <w:color w:val="0070C0"/>
-          <w:szCs w:val="24"/>
-        </w:rPr>
-      </w:pPr>
-      <w:r>
-        <w:rPr>
-          <w:color w:val="0070C0"/>
-          <w:szCs w:val="24"/>
-        </w:rPr>
-        <w:t xml:space="preserve">_____ Yes </w:t>
-      </w:r>
-      <w:r>
-        <w:rPr>
-          <w:color w:val="0070C0"/>
-          <w:szCs w:val="24"/>
-        </w:rPr>
-        <w:tab/>
-        <w:t>_____ No</w:t>
-      </w:r>
-    </w:p>
-    <w:p>
-      <w:pPr>
-        <w:spacing w:before="0" w:after="0"/>
-        <w:ind w:right="187"/>
-        <w:jc w:val="left"/>
-        <w:rPr>
-          <w:color w:val="0070C0"/>
-          <w:szCs w:val="24"/>
-        </w:rPr>
-      </w:pPr>
-      <w:r>
-        <w:rPr>
-          <w:color w:val="0070C0"/>
-          <w:szCs w:val="24"/>
-        </w:rPr>
-        <w:t>Initial</w:t>
-      </w:r>
-      <w:r>
-        <w:rPr>
-          <w:color w:val="0070C0"/>
-          <w:szCs w:val="24"/>
-        </w:rPr>
-        <w:tab/>
-      </w:r>
-      <w:r>
-        <w:rPr>
-          <w:color w:val="0070C0"/>
-          <w:szCs w:val="24"/>
-        </w:rPr>
-        <w:tab/>
-        <w:t>Initial</w:t>
-      </w:r>
-    </w:p>
-    <w:p>
-      <w:pPr>
-        <w:ind w:right="180"/>
-        <w:jc w:val="left"/>
-        <w:rPr>
-          <w:color w:val="0070C0"/>
-        </w:rPr>
-      </w:pPr>
-      <w:r>
-        <w:rPr>
-          <w:color w:val="0070C0"/>
-        </w:rPr>
-        <w:t xml:space="preserve">In some cases, it may help other researchers to know that the specimens or data were collected from you (i.e., they will have your identifiers). If we share your identity with other researchers, their study will be reviewed and approved by an Institutional Review Board who will make sure that the study team is protecting your confidentiality. </w:t>
-      </w:r>
-    </w:p>
-    <w:p>
-      <w:pPr>
-        <w:ind w:right="180"/>
-        <w:jc w:val="left"/>
-        <w:rPr>
-          <w:color w:val="0070C0"/>
-          <w:szCs w:val="24"/>
-        </w:rPr>
-      </w:pPr>
-      <w:r>
-        <w:rPr>
-          <w:color w:val="0070C0"/>
-          <w:szCs w:val="24"/>
-        </w:rPr>
-        <w:t xml:space="preserve">I give permission for my </w:t>
-      </w:r>
-      <w:r>
-        <w:rPr>
-          <w:b/>
-          <w:bCs/>
-          <w:color w:val="0070C0"/>
-          <w:szCs w:val="24"/>
-        </w:rPr>
-        <w:t>identifiable</w:t>
-      </w:r>
-      <w:r>
-        <w:rPr>
-          <w:color w:val="0070C0"/>
-          <w:szCs w:val="24"/>
-        </w:rPr>
-        <w:t xml:space="preserve"> specimens and data to be shared with and used by other researchers for future studies.</w:t>
-      </w:r>
-    </w:p>
-    <w:p>
-      <w:pPr>
-        <w:spacing w:before="480"/>
-        <w:ind w:right="187"/>
-        <w:jc w:val="left"/>
-        <w:rPr>
-          <w:color w:val="0070C0"/>
-          <w:szCs w:val="24"/>
-        </w:rPr>
-      </w:pPr>
-      <w:r>
-        <w:rPr>
-          <w:color w:val="0070C0"/>
-          <w:szCs w:val="24"/>
-        </w:rPr>
-        <w:t xml:space="preserve">_____ Yes </w:t>
-      </w:r>
-      <w:r>
-        <w:rPr>
-          <w:color w:val="0070C0"/>
-          <w:szCs w:val="24"/>
-        </w:rPr>
-        <w:tab/>
-        <w:t>_____ No</w:t>
-      </w:r>
-    </w:p>
-    <w:p>
-      <w:pPr>
-        <w:spacing w:before="0" w:after="0"/>
-        <w:ind w:right="187"/>
-        <w:jc w:val="left"/>
-        <w:rPr>
-          <w:color w:val="0070C0"/>
-          <w:szCs w:val="24"/>
-        </w:rPr>
-      </w:pPr>
-      <w:r>
-        <w:rPr>
-          <w:color w:val="0070C0"/>
-          <w:szCs w:val="24"/>
-        </w:rPr>
-        <w:t>Initial</w:t>
-      </w:r>
-      <w:r>
-        <w:rPr>
-          <w:color w:val="0070C0"/>
-          <w:szCs w:val="24"/>
-        </w:rPr>
-        <w:tab/>
-      </w:r>
-      <w:r>
-        <w:rPr>
-          <w:color w:val="0070C0"/>
-          <w:szCs w:val="24"/>
-        </w:rPr>
-        <w:tab/>
-        <w:t>Initial</w:t>
-      </w:r>
-    </w:p>
-    <w:p>
-      <w:pPr>
-        <w:jc w:val="left"/>
-      </w:pPr>
-    </w:p>
-    <w:p>
-      <w:pPr>
-        <w:ind w:right="180"/>
+        <w:t xml:space="preserve">{{IF </w:t>
+      </w:r>
+      <w:proofErr w:type="spellStart"/>
+      <w:r>
+        <w:t>is_closed_repository</w:t>
+      </w:r>
+      <w:proofErr w:type="spellEnd"/>
+      <w:r>
+        <w:t>}}</w:t>
+      </w:r>
+    </w:p>
+    <w:p>
+      <w:pPr>
         <w:jc w:val="left"/>
         <w:rPr>
           <w:rStyle w:val="Emphasis"/>
@@ -2307,15 +2912,11 @@
         </w:rPr>
       </w:pPr>
       <w:r>
-        <w:rPr>
-          <w:color w:val="0070C0"/>
-        </w:rPr>
-        <w:t>{{IF genomic_non_sensitive}}</w:t>
-      </w:r>
-    </w:p>
-    <w:p>
-      <w:pPr>
-        <w:ind w:right="180"/>
+        <w:t>The data in the repository will only be available to qualified researchers. These researchers must receive permission before they are allowed to access the data. Before receiving the data, the researchers must promise that they will not try to figure out the identity of the research participants.</w:t>
+      </w:r>
+    </w:p>
+    <w:p>
+      <w:pPr>
         <w:jc w:val="left"/>
         <w:rPr>
           <w:rStyle w:val="Emphasis"/>
@@ -2325,12 +2926,282 @@
         </w:rPr>
       </w:pPr>
       <w:r>
-        <w:t xml:space="preserve">Information about all the people (including you) in this study may be combined to create what is called summary information. The summary information may be placed in a database and shared in scientific publications. This information will help the researchers understand if some </w:t>
-      </w:r>
-      <w:r>
-        <w:lastRenderedPageBreak/>
-        <w:t>patterns are more common than others among everyone who was a part of this study. The summary information will be available to anyone without the need for any permission. The risk of anyone identifying you based on this information is very low.</w:t>
-      </w:r>
+        <w:t>{{END-IF}}</w:t>
+      </w:r>
+    </w:p>
+    <w:p>
+      <w:pPr>
+        <w:jc w:val="left"/>
+        <w:rPr>
+          <w:color w:val="0070C0"/>
+          <w:szCs w:val="24"/>
+        </w:rPr>
+      </w:pPr>
+    </w:p>
+    <w:p>
+      <w:pPr>
+        <w:ind w:right="180"/>
+        <w:jc w:val="left"/>
+        <w:rPr>
+          <w:color w:val="0070C0"/>
+          <w:szCs w:val="24"/>
+        </w:rPr>
+      </w:pPr>
+      <w:r>
+        <w:rPr>
+          <w:color w:val="0070C0"/>
+          <w:szCs w:val="24"/>
+        </w:rPr>
+        <w:t>If we do share your specimens or data, we will know that the specimens and data came from you. However, the other researchers will not know that they came from you (i.e., they will be de-identified).</w:t>
+      </w:r>
+    </w:p>
+    <w:p>
+      <w:pPr>
+        <w:ind w:right="180"/>
+        <w:jc w:val="left"/>
+        <w:rPr>
+          <w:color w:val="0070C0"/>
+        </w:rPr>
+      </w:pPr>
+      <w:r>
+        <w:rPr>
+          <w:color w:val="0070C0"/>
+        </w:rPr>
+        <w:t xml:space="preserve">I give permission for my </w:t>
+      </w:r>
+      <w:r>
+        <w:rPr>
+          <w:b/>
+          <w:bCs/>
+          <w:color w:val="0070C0"/>
+        </w:rPr>
+        <w:t>de-identified</w:t>
+      </w:r>
+      <w:r>
+        <w:rPr>
+          <w:color w:val="0070C0"/>
+        </w:rPr>
+        <w:t xml:space="preserve"> specimens and data to be shared with and used by other researchers for future studies.</w:t>
+      </w:r>
+    </w:p>
+    <w:p>
+      <w:pPr>
+        <w:spacing w:before="0"/>
+        <w:ind w:right="187"/>
+        <w:jc w:val="left"/>
+        <w:rPr>
+          <w:color w:val="0070C0"/>
+          <w:szCs w:val="24"/>
+        </w:rPr>
+      </w:pPr>
+      <w:r>
+        <w:rPr>
+          <w:color w:val="0070C0"/>
+          <w:szCs w:val="24"/>
+        </w:rPr>
+        <w:t xml:space="preserve">_____ </w:t>
+      </w:r>
+      <w:proofErr w:type="gramStart"/>
+      <w:r>
+        <w:rPr>
+          <w:color w:val="0070C0"/>
+          <w:szCs w:val="24"/>
+        </w:rPr>
+        <w:t>Yes</w:t>
+      </w:r>
+      <w:proofErr w:type="gramEnd"/>
+      <w:r>
+        <w:rPr>
+          <w:color w:val="0070C0"/>
+          <w:szCs w:val="24"/>
+        </w:rPr>
+        <w:t xml:space="preserve"> </w:t>
+      </w:r>
+      <w:r>
+        <w:rPr>
+          <w:color w:val="0070C0"/>
+          <w:szCs w:val="24"/>
+        </w:rPr>
+        <w:tab/>
+        <w:t>_____ No</w:t>
+      </w:r>
+    </w:p>
+    <w:p>
+      <w:pPr>
+        <w:spacing w:before="0" w:after="0"/>
+        <w:ind w:right="187"/>
+        <w:jc w:val="left"/>
+        <w:rPr>
+          <w:color w:val="0070C0"/>
+          <w:szCs w:val="24"/>
+        </w:rPr>
+      </w:pPr>
+      <w:r>
+        <w:rPr>
+          <w:color w:val="0070C0"/>
+          <w:szCs w:val="24"/>
+        </w:rPr>
+        <w:t>Initial</w:t>
+      </w:r>
+      <w:r>
+        <w:rPr>
+          <w:color w:val="0070C0"/>
+          <w:szCs w:val="24"/>
+        </w:rPr>
+        <w:tab/>
+      </w:r>
+      <w:r>
+        <w:rPr>
+          <w:color w:val="0070C0"/>
+          <w:szCs w:val="24"/>
+        </w:rPr>
+        <w:tab/>
+      </w:r>
+      <w:proofErr w:type="spellStart"/>
+      <w:r>
+        <w:rPr>
+          <w:color w:val="0070C0"/>
+          <w:szCs w:val="24"/>
+        </w:rPr>
+        <w:t>Initial</w:t>
+      </w:r>
+      <w:proofErr w:type="spellEnd"/>
+    </w:p>
+    <w:p>
+      <w:pPr>
+        <w:ind w:right="180"/>
+        <w:jc w:val="left"/>
+        <w:rPr>
+          <w:color w:val="0070C0"/>
+        </w:rPr>
+      </w:pPr>
+      <w:r>
+        <w:rPr>
+          <w:color w:val="0070C0"/>
+        </w:rPr>
+        <w:t xml:space="preserve">In some cases, it may help other researchers to know that the specimens or data were collected from you (i.e., they will have your identifiers). If we share your identity with other researchers, their study will be reviewed and approved by an Institutional Review Board who will make sure that the study team is protecting your confidentiality. </w:t>
+      </w:r>
+    </w:p>
+    <w:p>
+      <w:pPr>
+        <w:ind w:right="180"/>
+        <w:jc w:val="left"/>
+        <w:rPr>
+          <w:color w:val="0070C0"/>
+          <w:szCs w:val="24"/>
+        </w:rPr>
+      </w:pPr>
+      <w:r>
+        <w:rPr>
+          <w:color w:val="0070C0"/>
+          <w:szCs w:val="24"/>
+        </w:rPr>
+        <w:t xml:space="preserve">I give permission for my </w:t>
+      </w:r>
+      <w:r>
+        <w:rPr>
+          <w:b/>
+          <w:bCs/>
+          <w:color w:val="0070C0"/>
+          <w:szCs w:val="24"/>
+        </w:rPr>
+        <w:t>identifiable</w:t>
+      </w:r>
+      <w:r>
+        <w:rPr>
+          <w:color w:val="0070C0"/>
+          <w:szCs w:val="24"/>
+        </w:rPr>
+        <w:t xml:space="preserve"> specimens and data to be shared with and used by other researchers for future studies.</w:t>
+      </w:r>
+    </w:p>
+    <w:p>
+      <w:pPr>
+        <w:spacing w:before="480"/>
+        <w:ind w:right="187"/>
+        <w:jc w:val="left"/>
+        <w:rPr>
+          <w:color w:val="0070C0"/>
+          <w:szCs w:val="24"/>
+        </w:rPr>
+      </w:pPr>
+      <w:r>
+        <w:rPr>
+          <w:color w:val="0070C0"/>
+          <w:szCs w:val="24"/>
+        </w:rPr>
+        <w:t xml:space="preserve">_____ </w:t>
+      </w:r>
+      <w:proofErr w:type="gramStart"/>
+      <w:r>
+        <w:rPr>
+          <w:color w:val="0070C0"/>
+          <w:szCs w:val="24"/>
+        </w:rPr>
+        <w:t>Yes</w:t>
+      </w:r>
+      <w:proofErr w:type="gramEnd"/>
+      <w:r>
+        <w:rPr>
+          <w:color w:val="0070C0"/>
+          <w:szCs w:val="24"/>
+        </w:rPr>
+        <w:t xml:space="preserve"> </w:t>
+      </w:r>
+      <w:r>
+        <w:rPr>
+          <w:color w:val="0070C0"/>
+          <w:szCs w:val="24"/>
+        </w:rPr>
+        <w:tab/>
+        <w:t>_____ No</w:t>
+      </w:r>
+    </w:p>
+    <w:p>
+      <w:pPr>
+        <w:spacing w:before="0" w:after="0"/>
+        <w:ind w:right="187"/>
+        <w:jc w:val="left"/>
+        <w:rPr>
+          <w:color w:val="0070C0"/>
+          <w:szCs w:val="24"/>
+        </w:rPr>
+      </w:pPr>
+      <w:r>
+        <w:rPr>
+          <w:color w:val="0070C0"/>
+          <w:szCs w:val="24"/>
+        </w:rPr>
+        <w:t>Initial</w:t>
+      </w:r>
+      <w:r>
+        <w:rPr>
+          <w:color w:val="0070C0"/>
+          <w:szCs w:val="24"/>
+        </w:rPr>
+        <w:tab/>
+      </w:r>
+      <w:r>
+        <w:rPr>
+          <w:color w:val="0070C0"/>
+          <w:szCs w:val="24"/>
+        </w:rPr>
+        <w:tab/>
+      </w:r>
+      <w:proofErr w:type="spellStart"/>
+      <w:r>
+        <w:rPr>
+          <w:color w:val="0070C0"/>
+          <w:szCs w:val="24"/>
+        </w:rPr>
+        <w:t>Initial</w:t>
+      </w:r>
+      <w:proofErr w:type="spellEnd"/>
+    </w:p>
+    <w:p>
+      <w:pPr>
+        <w:jc w:val="left"/>
+      </w:pPr>
     </w:p>
     <w:p>
       <w:pPr>
@@ -2344,7 +3215,24 @@
         </w:rPr>
       </w:pPr>
       <w:r>
-        <w:t>{{END-IF}}</w:t>
+        <w:rPr>
+          <w:color w:val="0070C0"/>
+        </w:rPr>
+        <w:t xml:space="preserve">{{IF </w:t>
+      </w:r>
+      <w:proofErr w:type="spellStart"/>
+      <w:r>
+        <w:rPr>
+          <w:color w:val="0070C0"/>
+        </w:rPr>
+        <w:t>genomic_non_sensitive</w:t>
+      </w:r>
+      <w:proofErr w:type="spellEnd"/>
+      <w:r>
+        <w:rPr>
+          <w:color w:val="0070C0"/>
+        </w:rPr>
+        <w:t>}}</w:t>
       </w:r>
     </w:p>
     <w:p>
@@ -2359,7 +3247,11 @@
         </w:rPr>
       </w:pPr>
       <w:r>
-        <w:t>{{IF genomic_sensitive}}</w:t>
+        <w:t xml:space="preserve">Information about all the people (including you) in this study may be combined to create what is called summary information. The summary information may be placed in a database and shared in scientific publications. This information will help the researchers understand if some </w:t>
+      </w:r>
+      <w:r>
+        <w:lastRenderedPageBreak/>
+        <w:t>patterns are more common than others among everyone who was a part of this study. The summary information will be available to anyone without the need for any permission. The risk of anyone identifying you based on this information is very low.</w:t>
       </w:r>
     </w:p>
     <w:p>
@@ -2374,7 +3266,7 @@
         </w:rPr>
       </w:pPr>
       <w:r>
-        <w:t>Information about all the people (including you) in this study may be combined to create what is called summary information. The summary information may be placed in a database and will be made available to researchers only if they are granted permission. However, the summary information may still be shared in scientific publications without permissions. This information will help the researchers understand if some patterns are more common than others among everyone who was a part of this study. The risk of anyone identifying you based on this information is very low.</w:t>
+        <w:t>{{END-IF}}</w:t>
       </w:r>
     </w:p>
     <w:p>
@@ -2389,6 +3281,52 @@
         </w:rPr>
       </w:pPr>
       <w:r>
+        <w:t xml:space="preserve">{{IF </w:t>
+      </w:r>
+      <w:proofErr w:type="spellStart"/>
+      <w:r>
+        <w:t>genomic_sensitive</w:t>
+      </w:r>
+      <w:proofErr w:type="spellEnd"/>
+      <w:r>
+        <w:t>}}</w:t>
+      </w:r>
+    </w:p>
+    <w:p>
+      <w:pPr>
+        <w:ind w:right="180"/>
+        <w:jc w:val="left"/>
+        <w:rPr>
+          <w:rStyle w:val="Emphasis"/>
+          <w:i w:val="0"/>
+          <w:iCs w:val="0"/>
+          <w:color w:val="0070C0"/>
+        </w:rPr>
+      </w:pPr>
+      <w:r>
+        <w:t xml:space="preserve">Information about all the people (including you) in this study may be combined to create what is called summary information. The summary information may be placed in a database and will be made available to researchers only if they are granted permission. However, the summary information may still be shared in scientific publications without </w:t>
+      </w:r>
+      <w:proofErr w:type="gramStart"/>
+      <w:r>
+        <w:t>permissions</w:t>
+      </w:r>
+      <w:proofErr w:type="gramEnd"/>
+      <w:r>
+        <w:t>. This information will help the researchers understand if some patterns are more common than others among everyone who was a part of this study. The risk of anyone identifying you based on this information is very low.</w:t>
+      </w:r>
+    </w:p>
+    <w:p>
+      <w:pPr>
+        <w:ind w:right="180"/>
+        <w:jc w:val="left"/>
+        <w:rPr>
+          <w:rStyle w:val="Emphasis"/>
+          <w:i w:val="0"/>
+          <w:iCs w:val="0"/>
+          <w:color w:val="0070C0"/>
+        </w:rPr>
+      </w:pPr>
+      <w:r>
         <w:t>{{END-IF}}</w:t>
       </w:r>
     </w:p>
@@ -2406,7 +3344,23 @@
           <w:color w:val="0070C0"/>
           <w:szCs w:val="24"/>
         </w:rPr>
-        <w:t>{{IF may_anonymize}}</w:t>
+        <w:t xml:space="preserve">{{IF </w:t>
+      </w:r>
+      <w:proofErr w:type="spellStart"/>
+      <w:r>
+        <w:rPr>
+          <w:color w:val="0070C0"/>
+          <w:szCs w:val="24"/>
+        </w:rPr>
+        <w:t>may_anonymize</w:t>
+      </w:r>
+      <w:proofErr w:type="spellEnd"/>
+      <w:r>
+        <w:rPr>
+          <w:color w:val="0070C0"/>
+          <w:szCs w:val="24"/>
+        </w:rPr>
+        <w:t>}}</w:t>
       </w:r>
     </w:p>
     <w:p>
@@ -2419,7 +3373,23 @@
         </w:rPr>
       </w:pPr>
       <w:r>
-        <w:t>In addition to the planned use and sharing described above, we might remove any labels from your specimens and data that might identify you (i.e., anonymize them), and use them or share them with other researchers for future studies at the NIH or other places. When we or the other researchers use your anonymized specimens and data for these projects, there will be no way to know that they came from you. We want to make sure that you understand that this is a possibility if you participate in this study. Once we do this, we would not be able to remove your specimens or data from these studies or prevent their use in future studies because we would not be able to tell which specimens or data belong to you.</w:t>
+        <w:t xml:space="preserve">In addition to the planned use and sharing described above, we might remove any labels from your specimens and data that might identify you (i.e., anonymize them), and use them or share them with other researchers for future studies at the NIH or other places. When we or the other researchers use your anonymized specimens and data for these projects, there will be no way to know that they came from you. We want to make sure that you understand that this is a possibility if you participate in this study. Once we do this, we </w:t>
+      </w:r>
+      <w:proofErr w:type="gramStart"/>
+      <w:r>
+        <w:t>would</w:t>
+      </w:r>
+      <w:proofErr w:type="gramEnd"/>
+      <w:r>
+        <w:t xml:space="preserve"> not be able to remove your specimens or data from these studies or prevent their use in future studies because we </w:t>
+      </w:r>
+      <w:proofErr w:type="gramStart"/>
+      <w:r>
+        <w:t>would</w:t>
+      </w:r>
+      <w:proofErr w:type="gramEnd"/>
+      <w:r>
+        <w:t xml:space="preserve"> not be able to tell which specimens or data belong to you.</w:t>
       </w:r>
     </w:p>
     <w:p>
@@ -2445,7 +3415,15 @@
         </w:rPr>
       </w:pPr>
       <w:r>
-        <w:t>{{IF will_not_anonymize}}</w:t>
+        <w:t xml:space="preserve">{{IF </w:t>
+      </w:r>
+      <w:proofErr w:type="spellStart"/>
+      <w:r>
+        <w:t>will_not_anonymize</w:t>
+      </w:r>
+      <w:proofErr w:type="spellEnd"/>
+      <w:r>
+        <w:t>}}</w:t>
       </w:r>
     </w:p>
     <w:p>
@@ -2567,8 +3545,33 @@
           <w:color w:val="2E74B5" w:themeColor="accent1" w:themeShade="BF"/>
           <w:szCs w:val="24"/>
         </w:rPr>
-        <w:t>Your specimens and data may be stored by the NIH {{specimen_storage_duration}}.</w:t>
-      </w:r>
+        <w:t>Your specimens and data may be stored by the NIH {{</w:t>
+      </w:r>
+      <w:proofErr w:type="spellStart"/>
+      <w:r>
+        <w:rPr>
+          <w:color w:val="2E74B5" w:themeColor="accent1" w:themeShade="BF"/>
+          <w:szCs w:val="24"/>
+        </w:rPr>
+        <w:t>specimen_storage_</w:t>
+      </w:r>
+      <w:proofErr w:type="gramStart"/>
+      <w:r>
+        <w:rPr>
+          <w:color w:val="2E74B5" w:themeColor="accent1" w:themeShade="BF"/>
+          <w:szCs w:val="24"/>
+        </w:rPr>
+        <w:t>duration</w:t>
+      </w:r>
+      <w:proofErr w:type="spellEnd"/>
+      <w:r>
+        <w:rPr>
+          <w:color w:val="2E74B5" w:themeColor="accent1" w:themeShade="BF"/>
+          <w:szCs w:val="24"/>
+        </w:rPr>
+        <w:t>}}.</w:t>
+      </w:r>
+      <w:proofErr w:type="gramEnd"/>
     </w:p>
     <w:p>
       <w:pPr>
@@ -2622,7 +3625,23 @@
           <w:color w:val="0070C0"/>
           <w:szCs w:val="24"/>
         </w:rPr>
-        <w:t>{{IF no_payment}}</w:t>
+        <w:t xml:space="preserve">{{IF </w:t>
+      </w:r>
+      <w:proofErr w:type="spellStart"/>
+      <w:r>
+        <w:rPr>
+          <w:color w:val="0070C0"/>
+          <w:szCs w:val="24"/>
+        </w:rPr>
+        <w:t>no_payment</w:t>
+      </w:r>
+      <w:proofErr w:type="spellEnd"/>
+      <w:r>
+        <w:rPr>
+          <w:color w:val="0070C0"/>
+          <w:szCs w:val="24"/>
+        </w:rPr>
+        <w:t>}}</w:t>
       </w:r>
     </w:p>
     <w:p>
@@ -2661,7 +3680,15 @@
         </w:rPr>
       </w:pPr>
       <w:r>
-        <w:t>{{IF has_payment}}</w:t>
+        <w:t xml:space="preserve">{{IF </w:t>
+      </w:r>
+      <w:proofErr w:type="spellStart"/>
+      <w:r>
+        <w:t>has_payment</w:t>
+      </w:r>
+      <w:proofErr w:type="spellEnd"/>
+      <w:r>
+        <w:t>}}</w:t>
       </w:r>
     </w:p>
     <w:p>
@@ -2674,7 +3701,15 @@
         </w:rPr>
       </w:pPr>
       <w:r>
-        <w:t>{{payment_details}}</w:t>
+        <w:t>{{</w:t>
+      </w:r>
+      <w:proofErr w:type="spellStart"/>
+      <w:r>
+        <w:t>payment_details</w:t>
+      </w:r>
+      <w:proofErr w:type="spellEnd"/>
+      <w:r>
+        <w:t>}}</w:t>
       </w:r>
     </w:p>
     <w:p>
@@ -2687,7 +3722,23 @@
         </w:rPr>
       </w:pPr>
       <w:r>
-        <w:t>If you are unable to finish the study, you will receive {{partial_payment_details}} for the parts you completed. If you have unpaid debt to the federal government, please be aware that some or all of your compensation may be automatically reduced to repay that debt on your behalf.</w:t>
+        <w:t>If you are unable to finish the study, you will receive {{</w:t>
+      </w:r>
+      <w:proofErr w:type="spellStart"/>
+      <w:r>
+        <w:t>partial_payment_details</w:t>
+      </w:r>
+      <w:proofErr w:type="spellEnd"/>
+      <w:r>
+        <w:t xml:space="preserve">}} for the parts you completed. If you have unpaid debt to the federal government, please be aware that some or </w:t>
+      </w:r>
+      <w:proofErr w:type="gramStart"/>
+      <w:r>
+        <w:t>all of</w:t>
+      </w:r>
+      <w:proofErr w:type="gramEnd"/>
+      <w:r>
+        <w:t xml:space="preserve"> your compensation may be automatically reduced to repay that debt on your behalf.</w:t>
       </w:r>
     </w:p>
     <w:p>
@@ -2760,7 +3811,15 @@
         <w:jc w:val="left"/>
       </w:pPr>
       <w:r>
-        <w:t>{{reimbursement_info}}</w:t>
+        <w:t>{{</w:t>
+      </w:r>
+      <w:proofErr w:type="spellStart"/>
+      <w:r>
+        <w:t>reimbursement_info</w:t>
+      </w:r>
+      <w:proofErr w:type="spellEnd"/>
+      <w:r>
+        <w:t>}}</w:t>
       </w:r>
     </w:p>
     <w:p>
@@ -2823,7 +3882,21 @@
         <w:rPr>
           <w:szCs w:val="24"/>
         </w:rPr>
-        <w:t>{{IF cost_additional}}</w:t>
+        <w:t xml:space="preserve">{{IF </w:t>
+      </w:r>
+      <w:proofErr w:type="spellStart"/>
+      <w:r>
+        <w:rPr>
+          <w:szCs w:val="24"/>
+        </w:rPr>
+        <w:t>cost_additional</w:t>
+      </w:r>
+      <w:proofErr w:type="spellEnd"/>
+      <w:r>
+        <w:rPr>
+          <w:szCs w:val="24"/>
+        </w:rPr>
+        <w:t>}}</w:t>
       </w:r>
     </w:p>
     <w:p>
@@ -2836,7 +3909,15 @@
         </w:rPr>
       </w:pPr>
       <w:r>
-        <w:t>{{cost_additional}}</w:t>
+        <w:t>{{</w:t>
+      </w:r>
+      <w:proofErr w:type="spellStart"/>
+      <w:r>
+        <w:t>cost_additional</w:t>
+      </w:r>
+      <w:proofErr w:type="spellEnd"/>
+      <w:r>
+        <w:t>}}</w:t>
       </w:r>
     </w:p>
     <w:p>
@@ -2876,7 +3957,23 @@
           <w:rFonts w:eastAsia="Times"/>
           <w:szCs w:val="24"/>
         </w:rPr>
-        <w:t>The NIH reviews NIH staff researchers at least yearly for conflicts of interest. This process is detailed in a COI Guide. You may ask your research team for a copy of the COI Guide or for more information. Members of the research team who do not work for NIH are expected to follow these guidelines or the guidelines of their home institution, but they do not need to report their personal finances to the NIH.</w:t>
+        <w:t xml:space="preserve">The NIH reviews NIH staff researchers at least yearly for conflicts of interest. This process is detailed in a COI Guide. You may ask your research team for a copy of the COI Guide or for more information. Members of the research team who do not work for NIH are expected to follow these guidelines or </w:t>
+      </w:r>
+      <w:proofErr w:type="gramStart"/>
+      <w:r>
+        <w:rPr>
+          <w:rFonts w:eastAsia="Times"/>
+          <w:szCs w:val="24"/>
+        </w:rPr>
+        <w:t>the guidelines</w:t>
+      </w:r>
+      <w:proofErr w:type="gramEnd"/>
+      <w:r>
+        <w:rPr>
+          <w:rFonts w:eastAsia="Times"/>
+          <w:szCs w:val="24"/>
+        </w:rPr>
+        <w:t xml:space="preserve"> of their home institution, but they do not need to report their personal finances to the NIH.</w:t>
       </w:r>
     </w:p>
     <w:p>
@@ -2894,7 +3991,21 @@
         <w:rPr>
           <w:szCs w:val="24"/>
         </w:rPr>
-        <w:t>{{IF coi_no_agreements}}</w:t>
+        <w:t xml:space="preserve">{{IF </w:t>
+      </w:r>
+      <w:proofErr w:type="spellStart"/>
+      <w:r>
+        <w:rPr>
+          <w:szCs w:val="24"/>
+        </w:rPr>
+        <w:t>coi_no_agreements</w:t>
+      </w:r>
+      <w:proofErr w:type="spellEnd"/>
+      <w:r>
+        <w:rPr>
+          <w:szCs w:val="24"/>
+        </w:rPr>
+        <w:t>}}</w:t>
       </w:r>
     </w:p>
     <w:p>
@@ -2940,7 +4051,15 @@
         </w:rPr>
       </w:pPr>
       <w:r>
-        <w:t>{{IF coi_tech_license}}</w:t>
+        <w:t xml:space="preserve">{{IF </w:t>
+      </w:r>
+      <w:proofErr w:type="spellStart"/>
+      <w:r>
+        <w:t>coi_tech_license</w:t>
+      </w:r>
+      <w:proofErr w:type="spellEnd"/>
+      <w:r>
+        <w:t>}}</w:t>
       </w:r>
     </w:p>
     <w:p>
@@ -2955,8 +4074,29 @@
         </w:rPr>
       </w:pPr>
       <w:r>
-        <w:t>The NIH and the research team for this study have developed {{coi_product_description}} being used in this study. This means it is possible that the results of this study could lead to payments to NIH. By law, the government is required to share such payments with the employee inventors. You will not receive any money from the development of {{coi_product_name}}.</w:t>
-      </w:r>
+        <w:t>The NIH and the research team for this study have developed {{</w:t>
+      </w:r>
+      <w:proofErr w:type="spellStart"/>
+      <w:r>
+        <w:t>coi_product_description</w:t>
+      </w:r>
+      <w:proofErr w:type="spellEnd"/>
+      <w:r>
+        <w:t>}} being used in this study. This means it is possible that the results of this study could lead to payments to NIH. By law, the government is required to share such payments with the employee inventors. You will not receive any money from the development of {{</w:t>
+      </w:r>
+      <w:proofErr w:type="spellStart"/>
+      <w:r>
+        <w:t>coi_product_</w:t>
+      </w:r>
+      <w:proofErr w:type="gramStart"/>
+      <w:r>
+        <w:t>name</w:t>
+      </w:r>
+      <w:proofErr w:type="spellEnd"/>
+      <w:r>
+        <w:t>}}.</w:t>
+      </w:r>
+      <w:proofErr w:type="gramEnd"/>
     </w:p>
     <w:p>
       <w:pPr>
@@ -2985,7 +4125,15 @@
         </w:rPr>
       </w:pPr>
       <w:r>
-        <w:t>{{IF coi_crada}}</w:t>
+        <w:t xml:space="preserve">{{IF </w:t>
+      </w:r>
+      <w:proofErr w:type="spellStart"/>
+      <w:r>
+        <w:t>coi_crada</w:t>
+      </w:r>
+      <w:proofErr w:type="spellEnd"/>
+      <w:r>
+        <w:t>}}</w:t>
       </w:r>
     </w:p>
     <w:p>
@@ -3000,7 +4148,23 @@
         </w:rPr>
       </w:pPr>
       <w:r>
-        <w:t>The NIH and the research team for this study are using {{coi_product_description}} developed by {{coi_company_name}} through a collaboration between your study team and the company. The company also provides financial support for this study.</w:t>
+        <w:t>The NIH and the research team for this study are using {{</w:t>
+      </w:r>
+      <w:proofErr w:type="spellStart"/>
+      <w:r>
+        <w:t>coi_product_description</w:t>
+      </w:r>
+      <w:proofErr w:type="spellEnd"/>
+      <w:r>
+        <w:t>}} developed by {{</w:t>
+      </w:r>
+      <w:proofErr w:type="spellStart"/>
+      <w:r>
+        <w:t>coi_company_name</w:t>
+      </w:r>
+      <w:proofErr w:type="spellEnd"/>
+      <w:r>
+        <w:t>}} through a collaboration between your study team and the company. The company also provides financial support for this study.</w:t>
       </w:r>
     </w:p>
     <w:p>
@@ -3030,7 +4194,15 @@
         </w:rPr>
       </w:pPr>
       <w:r>
-        <w:t>{{IF coi_cta}}</w:t>
+        <w:t xml:space="preserve">{{IF </w:t>
+      </w:r>
+      <w:proofErr w:type="spellStart"/>
+      <w:r>
+        <w:t>coi_cta</w:t>
+      </w:r>
+      <w:proofErr w:type="spellEnd"/>
+      <w:r>
+        <w:t>}}</w:t>
       </w:r>
     </w:p>
     <w:p>
@@ -3045,7 +4217,86 @@
         </w:rPr>
       </w:pPr>
       <w:r>
-        <w:t>{{coi_company_name}} is providing {{coi_product_provision}} for this study to NIH without charge{{IF coi_through_program}} through the {{coi_program_name}}{{END-IF}}. No NIH employee involved in this study receives any payment or other benefits from {{coi_company_name}}{{IF coi_through_program}} or {{coi_program_name}}{{END-IF}}.</w:t>
+        <w:t>{{</w:t>
+      </w:r>
+      <w:proofErr w:type="spellStart"/>
+      <w:r>
+        <w:t>coi_company_name</w:t>
+      </w:r>
+      <w:proofErr w:type="spellEnd"/>
+      <w:r>
+        <w:t>}} is providing {{</w:t>
+      </w:r>
+      <w:proofErr w:type="spellStart"/>
+      <w:r>
+        <w:t>coi_product_provision</w:t>
+      </w:r>
+      <w:proofErr w:type="spellEnd"/>
+      <w:r>
+        <w:t xml:space="preserve">}} for this study to NIH without </w:t>
+      </w:r>
+      <w:proofErr w:type="gramStart"/>
+      <w:r>
+        <w:t>charge{</w:t>
+      </w:r>
+      <w:proofErr w:type="gramEnd"/>
+      <w:r>
+        <w:t xml:space="preserve">{IF </w:t>
+      </w:r>
+      <w:proofErr w:type="spellStart"/>
+      <w:r>
+        <w:t>coi_through_program</w:t>
+      </w:r>
+      <w:proofErr w:type="spellEnd"/>
+      <w:r>
+        <w:t>}} through the {{</w:t>
+      </w:r>
+      <w:proofErr w:type="spellStart"/>
+      <w:r>
+        <w:t>coi_program_name</w:t>
+      </w:r>
+      <w:proofErr w:type="spellEnd"/>
+      <w:proofErr w:type="gramStart"/>
+      <w:r>
+        <w:t>}}{</w:t>
+      </w:r>
+      <w:proofErr w:type="gramEnd"/>
+      <w:r>
+        <w:t>{END-IF}}. No NIH employee involved in this study receives any payment or other benefits from {{</w:t>
+      </w:r>
+      <w:proofErr w:type="spellStart"/>
+      <w:r>
+        <w:t>coi_company_name</w:t>
+      </w:r>
+      <w:proofErr w:type="spellEnd"/>
+      <w:proofErr w:type="gramStart"/>
+      <w:r>
+        <w:t>}}{</w:t>
+      </w:r>
+      <w:proofErr w:type="gramEnd"/>
+      <w:r>
+        <w:t xml:space="preserve">{IF </w:t>
+      </w:r>
+      <w:proofErr w:type="spellStart"/>
+      <w:r>
+        <w:t>coi_through_program</w:t>
+      </w:r>
+      <w:proofErr w:type="spellEnd"/>
+      <w:r>
+        <w:t>}} or {{</w:t>
+      </w:r>
+      <w:proofErr w:type="spellStart"/>
+      <w:r>
+        <w:t>coi_program_name</w:t>
+      </w:r>
+      <w:proofErr w:type="spellEnd"/>
+      <w:proofErr w:type="gramStart"/>
+      <w:r>
+        <w:t>}}{</w:t>
+      </w:r>
+      <w:proofErr w:type="gramEnd"/>
+      <w:r>
+        <w:t>{END-IF}}.</w:t>
       </w:r>
     </w:p>
     <w:p>
@@ -3090,7 +4341,21 @@
         <w:rPr>
           <w:szCs w:val="24"/>
         </w:rPr>
-        <w:t>The study results may be published in scientific or medical journals. This includes positive, negative, and inconclusive results. It will not be possible to identify you from any of these.</w:t>
+        <w:t xml:space="preserve">The study results may be published in scientific or medical journals. This includes positive, negative, and inconclusive results. It will not be possible to identify you </w:t>
+      </w:r>
+      <w:proofErr w:type="gramStart"/>
+      <w:r>
+        <w:rPr>
+          <w:szCs w:val="24"/>
+        </w:rPr>
+        <w:t>from</w:t>
+      </w:r>
+      <w:proofErr w:type="gramEnd"/>
+      <w:r>
+        <w:rPr>
+          <w:szCs w:val="24"/>
+        </w:rPr>
+        <w:t xml:space="preserve"> any of these.</w:t>
       </w:r>
     </w:p>
     <w:p>
@@ -3215,7 +4480,35 @@
           <w:szCs w:val="24"/>
           <w:lang w:eastAsia="ar-SA"/>
         </w:rPr>
-        <w:t>The study Sponsor, {{sponsor_name}}</w:t>
+        <w:t xml:space="preserve">The study </w:t>
+      </w:r>
+      <w:proofErr w:type="gramStart"/>
+      <w:r>
+        <w:rPr>
+          <w:color w:val="0070C0"/>
+          <w:szCs w:val="24"/>
+          <w:lang w:eastAsia="ar-SA"/>
+        </w:rPr>
+        <w:t>Sponsor, {{</w:t>
+      </w:r>
+      <w:proofErr w:type="spellStart"/>
+      <w:proofErr w:type="gramEnd"/>
+      <w:r>
+        <w:rPr>
+          <w:color w:val="0070C0"/>
+          <w:szCs w:val="24"/>
+          <w:lang w:eastAsia="ar-SA"/>
+        </w:rPr>
+        <w:t>sponsor_name</w:t>
+      </w:r>
+      <w:proofErr w:type="spellEnd"/>
+      <w:r>
+        <w:rPr>
+          <w:color w:val="0070C0"/>
+          <w:szCs w:val="24"/>
+          <w:lang w:eastAsia="ar-SA"/>
+        </w:rPr>
+        <w:t>}}</w:t>
       </w:r>
     </w:p>
     <w:p>
@@ -3238,8 +4531,72 @@
           <w:szCs w:val="24"/>
           <w:lang w:eastAsia="ar-SA"/>
         </w:rPr>
-        <w:t>Qualified representatives from {{manufacturer_name}}, the pharmaceutical company that provides {{product_name}}.</w:t>
-      </w:r>
+        <w:t>Qualified representatives from {{</w:t>
+      </w:r>
+      <w:proofErr w:type="spellStart"/>
+      <w:r>
+        <w:rPr>
+          <w:color w:val="0070C0"/>
+          <w:szCs w:val="24"/>
+          <w:lang w:eastAsia="ar-SA"/>
+        </w:rPr>
+        <w:t>manufacturer_</w:t>
+      </w:r>
+      <w:proofErr w:type="gramStart"/>
+      <w:r>
+        <w:rPr>
+          <w:color w:val="0070C0"/>
+          <w:szCs w:val="24"/>
+          <w:lang w:eastAsia="ar-SA"/>
+        </w:rPr>
+        <w:t>name</w:t>
+      </w:r>
+      <w:proofErr w:type="spellEnd"/>
+      <w:r>
+        <w:rPr>
+          <w:color w:val="0070C0"/>
+          <w:szCs w:val="24"/>
+          <w:lang w:eastAsia="ar-SA"/>
+        </w:rPr>
+        <w:t>}},</w:t>
+      </w:r>
+      <w:proofErr w:type="gramEnd"/>
+      <w:r>
+        <w:rPr>
+          <w:color w:val="0070C0"/>
+          <w:szCs w:val="24"/>
+          <w:lang w:eastAsia="ar-SA"/>
+        </w:rPr>
+        <w:t xml:space="preserve"> the pharmaceutical company that provides {{</w:t>
+      </w:r>
+      <w:proofErr w:type="spellStart"/>
+      <w:r>
+        <w:rPr>
+          <w:color w:val="0070C0"/>
+          <w:szCs w:val="24"/>
+          <w:lang w:eastAsia="ar-SA"/>
+        </w:rPr>
+        <w:t>product_</w:t>
+      </w:r>
+      <w:proofErr w:type="gramStart"/>
+      <w:r>
+        <w:rPr>
+          <w:color w:val="0070C0"/>
+          <w:szCs w:val="24"/>
+          <w:lang w:eastAsia="ar-SA"/>
+        </w:rPr>
+        <w:t>name</w:t>
+      </w:r>
+      <w:proofErr w:type="spellEnd"/>
+      <w:r>
+        <w:rPr>
+          <w:color w:val="0070C0"/>
+          <w:szCs w:val="24"/>
+          <w:lang w:eastAsia="ar-SA"/>
+        </w:rPr>
+        <w:t>}}.</w:t>
+      </w:r>
+      <w:proofErr w:type="gramEnd"/>
     </w:p>
     <w:p>
       <w:pPr>
@@ -3290,7 +4647,23 @@
           <w:color w:val="0070C0"/>
           <w:lang w:eastAsia="ar-SA"/>
         </w:rPr>
-        <w:t>Information gathered for this study is protected under a Certificate of Confidentiality and the Privacy Act.</w:t>
+        <w:t xml:space="preserve">Information gathered for this study is protected under </w:t>
+      </w:r>
+      <w:proofErr w:type="gramStart"/>
+      <w:r>
+        <w:rPr>
+          <w:color w:val="0070C0"/>
+          <w:lang w:eastAsia="ar-SA"/>
+        </w:rPr>
+        <w:t>a Certificate</w:t>
+      </w:r>
+      <w:proofErr w:type="gramEnd"/>
+      <w:r>
+        <w:rPr>
+          <w:color w:val="0070C0"/>
+          <w:lang w:eastAsia="ar-SA"/>
+        </w:rPr>
+        <w:t xml:space="preserve"> of Confidentiality and the Privacy Act.</w:t>
       </w:r>
     </w:p>
     <w:p>
@@ -3452,8 +4825,33 @@
           <w:color w:val="0070C0"/>
           <w:szCs w:val="24"/>
         </w:rPr>
-        <w:t>is for other research if allowed by other regulations;</w:t>
-      </w:r>
+        <w:t xml:space="preserve">is for </w:t>
+      </w:r>
+      <w:proofErr w:type="gramStart"/>
+      <w:r>
+        <w:rPr>
+          <w:color w:val="0070C0"/>
+          <w:szCs w:val="24"/>
+        </w:rPr>
+        <w:t>other</w:t>
+      </w:r>
+      <w:proofErr w:type="gramEnd"/>
+      <w:r>
+        <w:rPr>
+          <w:color w:val="0070C0"/>
+          <w:szCs w:val="24"/>
+        </w:rPr>
+        <w:t xml:space="preserve"> research if allowed by other </w:t>
+      </w:r>
+      <w:proofErr w:type="gramStart"/>
+      <w:r>
+        <w:rPr>
+          <w:color w:val="0070C0"/>
+          <w:szCs w:val="24"/>
+        </w:rPr>
+        <w:t>regulations;</w:t>
+      </w:r>
+      <w:proofErr w:type="gramEnd"/>
     </w:p>
     <w:p>
       <w:pPr>
@@ -3611,7 +5009,21 @@
         <w:rPr>
           <w:color w:val="0070C0"/>
         </w:rPr>
-        <w:t>Information may also be shared for some research. It can be given to some federal and state agencies. It can be used for HIV partner notification, or for infectious disease, abuse, or neglect reports.  It may be shared with tumor registries, for quality and medical reviews.  It may also be shared if NIH is involved in a lawsuit</w:t>
+        <w:t xml:space="preserve">Information may also be shared for some research. It can be given to some federal and state agencies. It can be used for HIV partner notification, or for infectious </w:t>
+      </w:r>
+      <w:proofErr w:type="gramStart"/>
+      <w:r>
+        <w:rPr>
+          <w:color w:val="0070C0"/>
+        </w:rPr>
+        <w:t>disease</w:t>
+      </w:r>
+      <w:proofErr w:type="gramEnd"/>
+      <w:r>
+        <w:rPr>
+          <w:color w:val="0070C0"/>
+        </w:rPr>
+        <w:t>, abuse, or neglect reports.  It may be shared with tumor registries, for quality and medical reviews.  It may also be shared if NIH is involved in a lawsuit</w:t>
       </w:r>
       <w:r>
         <w:rPr>
@@ -3674,7 +5086,91 @@
         <w:rPr>
           <w:color w:val="0070C0"/>
         </w:rPr>
-        <w:t>If you have any problems or questions about this study, or about your rights as a research participant, or about any research-related injury, contact the Principal Investigator, {{contact_name}}, {{contact_email}}, {{contact_phone}}.{{IF other_contact_name}} Other researchers you may call are: {{other_contact_name}}, at {{other_contact_phone}}.{{END-IF}} You may also call the NIH Clinical Center Patient Representative at 301-496-2626, or the NIH Office of IRB Operations at 301-402-3713 if you have a research-related complaint or concern.</w:t>
+        <w:t>If you have any problems or questions about this study, or about your rights as a research participant, or about any research-related injury, contact the Principal Investigator, {{</w:t>
+      </w:r>
+      <w:proofErr w:type="spellStart"/>
+      <w:r>
+        <w:rPr>
+          <w:color w:val="0070C0"/>
+        </w:rPr>
+        <w:t>contact_name</w:t>
+      </w:r>
+      <w:proofErr w:type="spellEnd"/>
+      <w:r>
+        <w:rPr>
+          <w:color w:val="0070C0"/>
+        </w:rPr>
+        <w:t>}}, {{</w:t>
+      </w:r>
+      <w:proofErr w:type="spellStart"/>
+      <w:r>
+        <w:rPr>
+          <w:color w:val="0070C0"/>
+        </w:rPr>
+        <w:t>contact_email</w:t>
+      </w:r>
+      <w:proofErr w:type="spellEnd"/>
+      <w:r>
+        <w:rPr>
+          <w:color w:val="0070C0"/>
+        </w:rPr>
+        <w:t>}}, {{</w:t>
+      </w:r>
+      <w:proofErr w:type="spellStart"/>
+      <w:r>
+        <w:rPr>
+          <w:color w:val="0070C0"/>
+        </w:rPr>
+        <w:t>contact_phone</w:t>
+      </w:r>
+      <w:proofErr w:type="spellEnd"/>
+      <w:r>
+        <w:rPr>
+          <w:color w:val="0070C0"/>
+        </w:rPr>
+        <w:t xml:space="preserve">}}.{{IF </w:t>
+      </w:r>
+      <w:proofErr w:type="spellStart"/>
+      <w:r>
+        <w:rPr>
+          <w:color w:val="0070C0"/>
+        </w:rPr>
+        <w:t>other_contact_name</w:t>
+      </w:r>
+      <w:proofErr w:type="spellEnd"/>
+      <w:r>
+        <w:rPr>
+          <w:color w:val="0070C0"/>
+        </w:rPr>
+        <w:t>}} Other researchers you may call are: {{</w:t>
+      </w:r>
+      <w:proofErr w:type="spellStart"/>
+      <w:r>
+        <w:rPr>
+          <w:color w:val="0070C0"/>
+        </w:rPr>
+        <w:t>other_contact_name</w:t>
+      </w:r>
+      <w:proofErr w:type="spellEnd"/>
+      <w:r>
+        <w:rPr>
+          <w:color w:val="0070C0"/>
+        </w:rPr>
+        <w:t>}}, at {{</w:t>
+      </w:r>
+      <w:proofErr w:type="spellStart"/>
+      <w:r>
+        <w:rPr>
+          <w:color w:val="0070C0"/>
+        </w:rPr>
+        <w:t>other_contact_phone</w:t>
+      </w:r>
+      <w:proofErr w:type="spellEnd"/>
+      <w:r>
+        <w:rPr>
+          <w:color w:val="0070C0"/>
+        </w:rPr>
+        <w:t>}}.{{END-IF}} You may also call the NIH Clinical Center Patient Representative at 301-496-2626, or the NIH Office of IRB Operations at 301-402-3713 if you have a research-related complaint or concern.</w:t>
       </w:r>
     </w:p>
     <w:p>
@@ -3769,44 +5265,72 @@
                 <w:szCs w:val="24"/>
               </w:rPr>
               <w:lastRenderedPageBreak/>
-              <w:t xml:space="preserve">{{IF </w:t>
+              <w:t>{{</w:t>
+            </w:r>
+            <w:proofErr w:type="gramStart"/>
+            <w:r>
+              <w:rPr>
+                <w:bCs/>
+                <w:szCs w:val="24"/>
+              </w:rPr>
+              <w:t xml:space="preserve">IF </w:t>
             </w:r>
             <w:r>
               <w:rPr>
                 <w:bCs/>
                 <w:szCs w:val="24"/>
               </w:rPr>
-              <w:t>!(</w:t>
+              <w:t>!</w:t>
             </w:r>
+            <w:proofErr w:type="gramEnd"/>
             <w:r>
               <w:rPr>
                 <w:bCs/>
                 <w:szCs w:val="24"/>
               </w:rPr>
+              <w:t>(</w:t>
+            </w:r>
+            <w:proofErr w:type="spellStart"/>
+            <w:r>
+              <w:rPr>
+                <w:bCs/>
+                <w:szCs w:val="24"/>
+              </w:rPr>
               <w:t>impaired_adults</w:t>
             </w:r>
+            <w:proofErr w:type="spellEnd"/>
             <w:r>
               <w:rPr>
                 <w:bCs/>
                 <w:szCs w:val="24"/>
               </w:rPr>
-              <w:t xml:space="preserve"> || parent_permission</w:t>
+              <w:t xml:space="preserve"> || </w:t>
             </w:r>
+            <w:proofErr w:type="spellStart"/>
             <w:r>
               <w:rPr>
                 <w:bCs/>
                 <w:szCs w:val="24"/>
               </w:rPr>
-              <w:t>)</w:t>
+              <w:t>parent_permission</w:t>
             </w:r>
+            <w:proofErr w:type="spellEnd"/>
             <w:r>
               <w:rPr>
                 <w:bCs/>
                 <w:szCs w:val="24"/>
               </w:rPr>
-              <w:t>}}</w:t>
+              <w:t>)}}</w:t>
             </w:r>
           </w:p>
+        </w:tc>
+      </w:tr>
+      <w:tr>
+        <w:tc>
+          <w:tcPr>
+            <w:tcW w:w="10790" w:type="dxa"/>
+            <w:gridSpan w:val="5"/>
+          </w:tcPr>
           <w:p>
             <w:pPr>
               <w:spacing w:before="0" w:after="0"/>
@@ -3827,7 +5351,21 @@
               <w:rPr>
                 <w:szCs w:val="24"/>
               </w:rPr>
-              <w:t>I have read the explanation about this study and have been given the opportunity to discuss it and to ask questions. I consent to participate in this study.</w:t>
+              <w:t xml:space="preserve">I have read the explanation about this study and have been given the opportunity to discuss it and to ask questions. I </w:t>
+            </w:r>
+            <w:proofErr w:type="gramStart"/>
+            <w:r>
+              <w:rPr>
+                <w:szCs w:val="24"/>
+              </w:rPr>
+              <w:t>consent</w:t>
+            </w:r>
+            <w:proofErr w:type="gramEnd"/>
+            <w:r>
+              <w:rPr>
+                <w:szCs w:val="24"/>
+              </w:rPr>
+              <w:t xml:space="preserve"> to participate in this study.</w:t>
             </w:r>
           </w:p>
         </w:tc>
@@ -4063,14 +5601,46 @@
                 <w:bCs/>
                 <w:szCs w:val="24"/>
               </w:rPr>
-              <w:t>{{END-IF}}</w:t>
+              <w:t>{{END-IF</w:t>
+            </w:r>
+            <w:proofErr w:type="gramStart"/>
+            <w:r>
+              <w:rPr>
+                <w:bCs/>
+                <w:szCs w:val="24"/>
+              </w:rPr>
+              <w:t>}}</w:t>
             </w:r>
             <w:r>
               <w:rPr>
                 <w:bCs/>
                 <w:szCs w:val="24"/>
               </w:rPr>
-              <w:t>{{IF impaired_adults}}</w:t>
+              <w:t>{</w:t>
+            </w:r>
+            <w:proofErr w:type="gramEnd"/>
+            <w:r>
+              <w:rPr>
+                <w:bCs/>
+                <w:szCs w:val="24"/>
+              </w:rPr>
+              <w:t xml:space="preserve">{IF </w:t>
+            </w:r>
+            <w:proofErr w:type="spellStart"/>
+            <w:r>
+              <w:rPr>
+                <w:bCs/>
+                <w:szCs w:val="24"/>
+              </w:rPr>
+              <w:t>impaired_adults</w:t>
+            </w:r>
+            <w:proofErr w:type="spellEnd"/>
+            <w:r>
+              <w:rPr>
+                <w:bCs/>
+                <w:szCs w:val="24"/>
+              </w:rPr>
+              <w:t>}}</w:t>
             </w:r>
           </w:p>
           <w:p>
@@ -4314,14 +5884,42 @@
               </w:rPr>
             </w:pPr>
             <w:r>
-              <w:t>{{END-IF}}</w:t>
+              <w:t>{{END-IF</w:t>
+            </w:r>
+            <w:proofErr w:type="gramStart"/>
+            <w:r>
+              <w:t>}}</w:t>
             </w:r>
             <w:r>
               <w:rPr>
                 <w:bCs/>
                 <w:szCs w:val="24"/>
               </w:rPr>
-              <w:t>{{IF parent_permission}}</w:t>
+              <w:t>{</w:t>
+            </w:r>
+            <w:proofErr w:type="gramEnd"/>
+            <w:r>
+              <w:rPr>
+                <w:bCs/>
+                <w:szCs w:val="24"/>
+              </w:rPr>
+              <w:t xml:space="preserve">{IF </w:t>
+            </w:r>
+            <w:proofErr w:type="spellStart"/>
+            <w:r>
+              <w:rPr>
+                <w:bCs/>
+                <w:szCs w:val="24"/>
+              </w:rPr>
+              <w:t>parent_permission</w:t>
+            </w:r>
+            <w:proofErr w:type="spellEnd"/>
+            <w:r>
+              <w:rPr>
+                <w:bCs/>
+                <w:szCs w:val="24"/>
+              </w:rPr>
+              <w:t>}}</w:t>
             </w:r>
           </w:p>
         </w:tc>
@@ -5410,12 +7008,21 @@
                 <w:szCs w:val="24"/>
               </w:rPr>
             </w:pPr>
+            <w:proofErr w:type="gramStart"/>
             <w:r>
               <w:rPr>
                 <w:b/>
                 <w:szCs w:val="24"/>
               </w:rPr>
-              <w:t xml:space="preserve">Witness </w:t>
+              <w:t>Witness</w:t>
+            </w:r>
+            <w:proofErr w:type="gramEnd"/>
+            <w:r>
+              <w:rPr>
+                <w:b/>
+                <w:szCs w:val="24"/>
+              </w:rPr>
+              <w:t xml:space="preserve"> </w:t>
             </w:r>
             <w:r>
               <w:rPr>
@@ -5485,7 +7092,43 @@
                 <w:bCs/>
                 <w:szCs w:val="24"/>
               </w:rPr>
-              <w:t>An oral presentation of the full consent has been used to enroll a blind or illiterate subject</w:t>
+              <w:t xml:space="preserve">An oral presentation of </w:t>
+            </w:r>
+            <w:proofErr w:type="gramStart"/>
+            <w:r>
+              <w:rPr>
+                <w:b/>
+                <w:bCs/>
+                <w:szCs w:val="24"/>
+              </w:rPr>
+              <w:t>the full</w:t>
+            </w:r>
+            <w:proofErr w:type="gramEnd"/>
+            <w:r>
+              <w:rPr>
+                <w:b/>
+                <w:bCs/>
+                <w:szCs w:val="24"/>
+              </w:rPr>
+              <w:t xml:space="preserve"> consent has been used to </w:t>
+            </w:r>
+            <w:proofErr w:type="gramStart"/>
+            <w:r>
+              <w:rPr>
+                <w:b/>
+                <w:bCs/>
+                <w:szCs w:val="24"/>
+              </w:rPr>
+              <w:t>enroll</w:t>
+            </w:r>
+            <w:proofErr w:type="gramEnd"/>
+            <w:r>
+              <w:rPr>
+                <w:b/>
+                <w:bCs/>
+                <w:szCs w:val="24"/>
+              </w:rPr>
+              <w:t xml:space="preserve"> a blind or illiterate subject</w:t>
             </w:r>
           </w:p>
           <w:p>
@@ -12897,7 +14540,7 @@
   <w:style w:type="paragraph" w:default="1" w:styleId="Normal">
     <w:name w:val="Normal"/>
     <w:qFormat/>
-    <w:rsid w:val="002E7F3A"/>
+    <w:rsid w:val="003A203F"/>
     <w:pPr>
       <w:spacing w:before="120" w:after="120" w:line="240" w:lineRule="auto"/>
       <w:jc w:val="both"/>
@@ -13930,9 +15573,7 @@
 </file>
 
 <file path=customXml/item1.xml><?xml version="1.0" encoding="utf-8"?>
-<p:properties xmlns:p="http://schemas.microsoft.com/office/2006/metadata/properties" xmlns:xsi="http://www.w3.org/2001/XMLSchema-instance" xmlns:pc="http://schemas.microsoft.com/office/infopath/2007/PartnerControls">
-  <documentManagement/>
-</p:properties>
+<b:Sources xmlns:b="http://schemas.openxmlformats.org/officeDocument/2006/bibliography" xmlns="http://schemas.openxmlformats.org/officeDocument/2006/bibliography" SelectedStyle="\APASixthEditionOfficeOnline.xsl" StyleName="APA" Version="6"/>
 </file>
 
 <file path=customXml/item2.xml><?xml version="1.0" encoding="utf-8"?>
@@ -13940,10 +15581,6 @@
 </file>
 
 <file path=customXml/item3.xml><?xml version="1.0" encoding="utf-8"?>
-<b:Sources xmlns:b="http://schemas.openxmlformats.org/officeDocument/2006/bibliography" xmlns="http://schemas.openxmlformats.org/officeDocument/2006/bibliography" SelectedStyle="\APASixthEditionOfficeOnline.xsl" StyleName="APA" Version="6"/>
-</file>
-
-<file path=customXml/item4.xml><?xml version="1.0" encoding="utf-8"?>
 <ct:contentTypeSchema xmlns:ct="http://schemas.microsoft.com/office/2006/metadata/contentType" xmlns:ma="http://schemas.microsoft.com/office/2006/metadata/properties/metaAttributes" ct:_="" ma:_="" ma:contentTypeName="Document" ma:contentTypeID="0x010100C888F4E287EB8A449A4E92901A756D50" ma:contentTypeVersion="2" ma:contentTypeDescription="Create a new document." ma:contentTypeScope="" ma:versionID="4cebf4656210295206d3a405916396db">
   <xsd:schema xmlns:xsd="http://www.w3.org/2001/XMLSchema" xmlns:xs="http://www.w3.org/2001/XMLSchema" xmlns:p="http://schemas.microsoft.com/office/2006/metadata/properties" xmlns:ns2="4a79b4f7-0f50-46b9-b575-1ae67d8e3eae" targetNamespace="http://schemas.microsoft.com/office/2006/metadata/properties" ma:root="true" ma:fieldsID="4ec8839ce8285f262e335279b77044fb" ns2:_="">
     <xsd:import namespace="4a79b4f7-0f50-46b9-b575-1ae67d8e3eae"/>
@@ -14075,7 +15712,7 @@
 </ct:contentTypeSchema>
 </file>
 
-<file path=customXml/item5.xml><?xml version="1.0" encoding="utf-8"?>
+<file path=customXml/item4.xml><?xml version="1.0" encoding="utf-8"?>
 <?mso-contentType ?>
 <FormTemplates xmlns="http://schemas.microsoft.com/sharepoint/v3/contenttype/forms">
   <Display>DocumentLibraryForm</Display>
@@ -14084,16 +15721,13 @@
 </FormTemplates>
 </file>
 
-<file path=customXml/itemProps1.xml><?xml version="1.0" encoding="utf-8"?>
-<ds:datastoreItem xmlns:ds="http://schemas.openxmlformats.org/officeDocument/2006/customXml" ds:itemID="{6F5DD42D-7D19-459A-8B97-FC9CC664C713}">
-  <ds:schemaRefs>
-    <ds:schemaRef ds:uri="http://schemas.microsoft.com/office/2006/metadata/properties"/>
-    <ds:schemaRef ds:uri="http://schemas.microsoft.com/office/infopath/2007/PartnerControls"/>
-  </ds:schemaRefs>
-</ds:datastoreItem>
+<file path=customXml/item5.xml><?xml version="1.0" encoding="utf-8"?>
+<p:properties xmlns:p="http://schemas.microsoft.com/office/2006/metadata/properties" xmlns:xsi="http://www.w3.org/2001/XMLSchema-instance" xmlns:pc="http://schemas.microsoft.com/office/infopath/2007/PartnerControls">
+  <documentManagement/>
+</p:properties>
 </file>
 
-<file path=customXml/itemProps2.xml><?xml version="1.0" encoding="utf-8"?>
+<file path=customXml/itemProps1.xml><?xml version="1.0" encoding="utf-8"?>
 <ds:datastoreItem xmlns:ds="http://schemas.openxmlformats.org/officeDocument/2006/customXml" ds:itemID="{B1B4D5E5-C99B-4A90-9ECB-A1E77D8A9FF5}">
   <ds:schemaRefs>
     <ds:schemaRef ds:uri="http://schemas.openxmlformats.org/officeDocument/2006/bibliography"/>
@@ -14101,7 +15735,7 @@
 </ds:datastoreItem>
 </file>
 
-<file path=customXml/itemProps3.xml><?xml version="1.0" encoding="utf-8"?>
+<file path=customXml/itemProps2.xml><?xml version="1.0" encoding="utf-8"?>
 <ds:datastoreItem xmlns:ds="http://schemas.openxmlformats.org/officeDocument/2006/customXml" ds:itemID="{FA5870B6-1FE5-43BB-95BF-EFDDA930C5ED}">
   <ds:schemaRefs>
     <ds:schemaRef ds:uri="http://schemas.openxmlformats.org/officeDocument/2006/bibliography"/>
@@ -14109,7 +15743,7 @@
 </ds:datastoreItem>
 </file>
 
-<file path=customXml/itemProps4.xml><?xml version="1.0" encoding="utf-8"?>
+<file path=customXml/itemProps3.xml><?xml version="1.0" encoding="utf-8"?>
 <ds:datastoreItem xmlns:ds="http://schemas.openxmlformats.org/officeDocument/2006/customXml" ds:itemID="{6DD5E18C-818F-46FD-8292-43695D2A8888}">
   <ds:schemaRefs>
     <ds:schemaRef ds:uri="http://schemas.microsoft.com/office/2006/metadata/contentType"/>
@@ -14127,10 +15761,19 @@
 </ds:datastoreItem>
 </file>
 
-<file path=customXml/itemProps5.xml><?xml version="1.0" encoding="utf-8"?>
+<file path=customXml/itemProps4.xml><?xml version="1.0" encoding="utf-8"?>
 <ds:datastoreItem xmlns:ds="http://schemas.openxmlformats.org/officeDocument/2006/customXml" ds:itemID="{D85C4CB9-286F-40ED-A3CD-E8D4D7E0177A}">
   <ds:schemaRefs>
     <ds:schemaRef ds:uri="http://schemas.microsoft.com/sharepoint/v3/contenttype/forms"/>
+  </ds:schemaRefs>
+</ds:datastoreItem>
+</file>
+
+<file path=customXml/itemProps5.xml><?xml version="1.0" encoding="utf-8"?>
+<ds:datastoreItem xmlns:ds="http://schemas.openxmlformats.org/officeDocument/2006/customXml" ds:itemID="{6F5DD42D-7D19-459A-8B97-FC9CC664C713}">
+  <ds:schemaRefs>
+    <ds:schemaRef ds:uri="http://schemas.microsoft.com/office/2006/metadata/properties"/>
+    <ds:schemaRef ds:uri="http://schemas.microsoft.com/office/infopath/2007/PartnerControls"/>
   </ds:schemaRefs>
 </ds:datastoreItem>
 </file>

</xml_diff>

<commit_message>
Fix schema and template errors in consent-crafter
</commit_message>
<xml_diff>
--- a/client/templates/nih-cc/template-v14-final.docx
+++ b/client/templates/nih-cc/template-v14-final.docx
@@ -782,21 +782,21 @@
           <w:bCs/>
           <w:szCs w:val="24"/>
         </w:rPr>
-        <w:t xml:space="preserve">If you agree to take part in this study, </w:t>
+        <w:t xml:space="preserve">If you agree to take part in this study, you will be in it for about {{study_duration}}.</w:t>
       </w:r>
       <w:r>
         <w:rPr>
           <w:bCs/>
           <w:szCs w:val="24"/>
         </w:rPr>
-        <w:t>will be in it for about</w:t>
+        <w:t/>
       </w:r>
       <w:r>
         <w:rPr>
           <w:bCs/>
           <w:szCs w:val="24"/>
         </w:rPr>
-        <w:t xml:space="preserve"> {{study_duration}}.</w:t>
+        <w:t xml:space="preserve"/>
       </w:r>
     </w:p>
     <w:p>

</xml_diff>

<commit_message>
improve plain language craft in consent prompt
</commit_message>
<xml_diff>
--- a/client/templates/nih-cc/template-v14-final.docx
+++ b/client/templates/nih-cc/template-v14-final.docx
@@ -11357,12 +11357,7 @@
 </file>
 
 <file path=customXml/item1.xml><?xml version="1.0" encoding="utf-8"?>
-<?mso-contentType ?>
-<FormTemplates xmlns="http://schemas.microsoft.com/sharepoint/v3/contenttype/forms">
-  <Display>DocumentLibraryForm</Display>
-  <Edit>DocumentLibraryForm</Edit>
-  <New>DocumentLibraryForm</New>
-</FormTemplates>
+<b:Sources xmlns:b="http://schemas.openxmlformats.org/officeDocument/2006/bibliography" xmlns="http://schemas.openxmlformats.org/officeDocument/2006/bibliography" SelectedStyle="\APASixthEditionOfficeOnline.xsl" StyleName="APA" Version="6"/>
 </file>
 
 <file path=customXml/item2.xml><?xml version="1.0" encoding="utf-8"?>
@@ -11510,23 +11505,28 @@
 </file>
 
 <file path=customXml/item3.xml><?xml version="1.0" encoding="utf-8"?>
-<b:Sources xmlns:b="http://schemas.openxmlformats.org/officeDocument/2006/bibliography" xmlns="http://schemas.openxmlformats.org/officeDocument/2006/bibliography" SelectedStyle="\APASixthEditionOfficeOnline.xsl" StyleName="APA" Version="6"/>
+<?mso-contentType ?>
+<FormTemplates xmlns="http://schemas.microsoft.com/sharepoint/v3/contenttype/forms">
+  <Display>DocumentLibraryForm</Display>
+  <Edit>DocumentLibraryForm</Edit>
+  <New>DocumentLibraryForm</New>
+</FormTemplates>
 </file>
 
 <file path=customXml/item4.xml><?xml version="1.0" encoding="utf-8"?>
-<b:Sources xmlns:b="http://schemas.openxmlformats.org/officeDocument/2006/bibliography" xmlns="http://schemas.openxmlformats.org/officeDocument/2006/bibliography" SelectedStyle="\APASixthEditionOfficeOnline.xsl" StyleName="APA" Version="6"/>
-</file>
-
-<file path=customXml/item5.xml><?xml version="1.0" encoding="utf-8"?>
 <p:properties xmlns:p="http://schemas.microsoft.com/office/2006/metadata/properties" xmlns:xsi="http://www.w3.org/2001/XMLSchema-instance" xmlns:pc="http://schemas.microsoft.com/office/infopath/2007/PartnerControls">
   <documentManagement/>
 </p:properties>
 </file>
 
+<file path=customXml/item5.xml><?xml version="1.0" encoding="utf-8"?>
+<b:Sources xmlns:b="http://schemas.openxmlformats.org/officeDocument/2006/bibliography" xmlns="http://schemas.openxmlformats.org/officeDocument/2006/bibliography" SelectedStyle="\APASixthEditionOfficeOnline.xsl" StyleName="APA" Version="6"/>
+</file>
+
 <file path=customXml/itemProps1.xml><?xml version="1.0" encoding="utf-8"?>
-<ds:datastoreItem xmlns:ds="http://schemas.openxmlformats.org/officeDocument/2006/customXml" ds:itemID="{D85C4CB9-286F-40ED-A3CD-E8D4D7E0177A}">
+<ds:datastoreItem xmlns:ds="http://schemas.openxmlformats.org/officeDocument/2006/customXml" ds:itemID="{FA5870B6-1FE5-43BB-95BF-EFDDA930C5ED}">
   <ds:schemaRefs>
-    <ds:schemaRef ds:uri="http://schemas.microsoft.com/sharepoint/v3/contenttype/forms"/>
+    <ds:schemaRef ds:uri="http://schemas.openxmlformats.org/officeDocument/2006/bibliography"/>
   </ds:schemaRefs>
 </ds:datastoreItem>
 </file>
@@ -11550,26 +11550,26 @@
 </file>
 
 <file path=customXml/itemProps3.xml><?xml version="1.0" encoding="utf-8"?>
-<ds:datastoreItem xmlns:ds="http://schemas.openxmlformats.org/officeDocument/2006/customXml" ds:itemID="{FA5870B6-1FE5-43BB-95BF-EFDDA930C5ED}">
+<ds:datastoreItem xmlns:ds="http://schemas.openxmlformats.org/officeDocument/2006/customXml" ds:itemID="{D85C4CB9-286F-40ED-A3CD-E8D4D7E0177A}">
   <ds:schemaRefs>
-    <ds:schemaRef ds:uri="http://schemas.openxmlformats.org/officeDocument/2006/bibliography"/>
+    <ds:schemaRef ds:uri="http://schemas.microsoft.com/sharepoint/v3/contenttype/forms"/>
   </ds:schemaRefs>
 </ds:datastoreItem>
 </file>
 
 <file path=customXml/itemProps4.xml><?xml version="1.0" encoding="utf-8"?>
-<ds:datastoreItem xmlns:ds="http://schemas.openxmlformats.org/officeDocument/2006/customXml" ds:itemID="{B1B4D5E5-C99B-4A90-9ECB-A1E77D8A9FF5}">
+<ds:datastoreItem xmlns:ds="http://schemas.openxmlformats.org/officeDocument/2006/customXml" ds:itemID="{6F5DD42D-7D19-459A-8B97-FC9CC664C713}">
   <ds:schemaRefs>
-    <ds:schemaRef ds:uri="http://schemas.openxmlformats.org/officeDocument/2006/bibliography"/>
+    <ds:schemaRef ds:uri="http://schemas.microsoft.com/office/2006/metadata/properties"/>
+    <ds:schemaRef ds:uri="http://schemas.microsoft.com/office/infopath/2007/PartnerControls"/>
   </ds:schemaRefs>
 </ds:datastoreItem>
 </file>
 
 <file path=customXml/itemProps5.xml><?xml version="1.0" encoding="utf-8"?>
-<ds:datastoreItem xmlns:ds="http://schemas.openxmlformats.org/officeDocument/2006/customXml" ds:itemID="{6F5DD42D-7D19-459A-8B97-FC9CC664C713}">
+<ds:datastoreItem xmlns:ds="http://schemas.openxmlformats.org/officeDocument/2006/customXml" ds:itemID="{B1B4D5E5-C99B-4A90-9ECB-A1E77D8A9FF5}">
   <ds:schemaRefs>
-    <ds:schemaRef ds:uri="http://schemas.microsoft.com/office/2006/metadata/properties"/>
-    <ds:schemaRef ds:uri="http://schemas.microsoft.com/office/infopath/2007/PartnerControls"/>
+    <ds:schemaRef ds:uri="http://schemas.openxmlformats.org/officeDocument/2006/bibliography"/>
   </ds:schemaRefs>
 </ds:datastoreItem>
 </file>

</xml_diff>